<commit_message>
suicide avant la présentation
</commit_message>
<xml_diff>
--- a/Document_Elève/Sec1DocV2.docx
+++ b/Document_Elève/Sec1DocV2.docx
@@ -549,7 +549,7 @@
           <w:rFonts w:hint="eastAsia"/>
         </w:rPr>
       </w:pPr>
-      <w:hyperlink r:id="rId4" w:history="1">
+      <w:hyperlink w:anchor="__RefHeading___Toc459_1248102241" w:history="1">
         <w:r>
           <w:t>Connexion au robot NAO :</w:t>
         </w:r>
@@ -567,9 +567,6 @@
         </w:rPr>
       </w:pPr>
       <w:r>
-        <w:rPr>
-          <w:lang/>
-        </w:rPr>
         <w:fldChar w:fldCharType="end"/>
       </w:r>
     </w:p>
@@ -632,7 +629,7 @@
                     <pic:cNvPicPr/>
                   </pic:nvPicPr>
                   <pic:blipFill>
-                    <a:blip r:embed="rId5">
+                    <a:blip r:embed="rId4">
                       <a:lum/>
                       <a:alphaModFix/>
                     </a:blip>
@@ -701,7 +698,7 @@
                     <pic:cNvPicPr/>
                   </pic:nvPicPr>
                   <pic:blipFill>
-                    <a:blip r:embed="rId6">
+                    <a:blip r:embed="rId5">
                       <a:lum/>
                       <a:alphaModFix/>
                     </a:blip>
@@ -780,7 +777,7 @@
                     <pic:cNvPicPr/>
                   </pic:nvPicPr>
                   <pic:blipFill>
-                    <a:blip r:embed="rId7">
+                    <a:blip r:embed="rId6">
                       <a:lum/>
                       <a:alphaModFix/>
                     </a:blip>
@@ -859,7 +856,7 @@
                     <pic:cNvPicPr/>
                   </pic:nvPicPr>
                   <pic:blipFill>
-                    <a:blip r:embed="rId8">
+                    <a:blip r:embed="rId7">
                       <a:lum/>
                       <a:alphaModFix/>
                     </a:blip>
@@ -928,7 +925,7 @@
                     <pic:cNvPicPr/>
                   </pic:nvPicPr>
                   <pic:blipFill>
-                    <a:blip r:embed="rId9">
+                    <a:blip r:embed="rId8">
                       <a:lum/>
                       <a:alphaModFix/>
                     </a:blip>
@@ -1007,7 +1004,7 @@
                     <pic:cNvPicPr/>
                   </pic:nvPicPr>
                   <pic:blipFill>
-                    <a:blip r:embed="rId10">
+                    <a:blip r:embed="rId9">
                       <a:lum/>
                       <a:alphaModFix/>
                     </a:blip>
@@ -1076,7 +1073,7 @@
                     <pic:cNvPicPr/>
                   </pic:nvPicPr>
                   <pic:blipFill>
-                    <a:blip r:embed="rId11">
+                    <a:blip r:embed="rId10">
                       <a:lum/>
                       <a:alphaModFix/>
                     </a:blip>
@@ -1155,7 +1152,7 @@
                     <pic:cNvPicPr/>
                   </pic:nvPicPr>
                   <pic:blipFill>
-                    <a:blip r:embed="rId12">
+                    <a:blip r:embed="rId11">
                       <a:lum/>
                       <a:alphaModFix/>
                     </a:blip>
@@ -1234,7 +1231,7 @@
                     <pic:cNvPicPr/>
                   </pic:nvPicPr>
                   <pic:blipFill>
-                    <a:blip r:embed="rId13">
+                    <a:blip r:embed="rId12">
                       <a:lum/>
                       <a:alphaModFix/>
                     </a:blip>
@@ -1313,7 +1310,7 @@
                     <pic:cNvPicPr/>
                   </pic:nvPicPr>
                   <pic:blipFill>
-                    <a:blip r:embed="rId14">
+                    <a:blip r:embed="rId13">
                       <a:lum/>
                       <a:alphaModFix/>
                     </a:blip>
@@ -1366,6 +1363,9 @@
       <w:pPr>
         <w:pStyle w:val="Standard"/>
         <w:pageBreakBefore/>
+        <w:rPr>
+          <w:rFonts w:hint="eastAsia"/>
+        </w:rPr>
       </w:pPr>
       <w:r>
         <w:rPr>
@@ -1404,7 +1404,7 @@
                     <pic:cNvPicPr/>
                   </pic:nvPicPr>
                   <pic:blipFill>
-                    <a:blip r:embed="rId15">
+                    <a:blip r:embed="rId14">
                       <a:extLst>
                         <a:ext uri="{28A0092B-C50C-407E-A947-70E740481C1C}">
                           <a14:useLocalDpi xmlns:a14="http://schemas.microsoft.com/office/drawing/2010/main" val="0"/>
@@ -1431,6 +1431,9 @@
         </w:drawing>
       </w:r>
       <w:r>
+        <w:rPr>
+          <w:noProof/>
+        </w:rPr>
         <w:drawing>
           <wp:anchor distT="0" distB="0" distL="114300" distR="114300" simplePos="0" relativeHeight="251672576" behindDoc="1" locked="0" layoutInCell="1" allowOverlap="1" wp14:anchorId="321F67FD" wp14:editId="79E5363D">
             <wp:simplePos x="0" y="0"/>
@@ -1463,7 +1466,7 @@
                     <pic:cNvPicPr/>
                   </pic:nvPicPr>
                   <pic:blipFill>
-                    <a:blip r:embed="rId16">
+                    <a:blip r:embed="rId15">
                       <a:extLst>
                         <a:ext uri="{28A0092B-C50C-407E-A947-70E740481C1C}">
                           <a14:useLocalDpi xmlns:a14="http://schemas.microsoft.com/office/drawing/2010/main" val="0"/>
@@ -1551,8 +1554,6 @@
       </w:r>
       <w:r>
         <w:br/>
-      </w:r>
-      <w:r>
         <w:t>Cliquer sur le premier bloc, puis sur le second pour les connecter.</w:t>
       </w:r>
       <w:r>
@@ -1594,6 +1595,59 @@
             <wp:extent cx="3619814" cy="823031"/>
             <wp:effectExtent l="0" t="0" r="0" b="0"/>
             <wp:docPr id="24" name="Image 24"/>
+            <wp:cNvGraphicFramePr>
+              <a:graphicFrameLocks xmlns:a="http://schemas.openxmlformats.org/drawingml/2006/main" noChangeAspect="1"/>
+            </wp:cNvGraphicFramePr>
+            <a:graphic xmlns:a="http://schemas.openxmlformats.org/drawingml/2006/main">
+              <a:graphicData uri="http://schemas.openxmlformats.org/drawingml/2006/picture">
+                <pic:pic xmlns:pic="http://schemas.openxmlformats.org/drawingml/2006/picture">
+                  <pic:nvPicPr>
+                    <pic:cNvPr id="1" name=""/>
+                    <pic:cNvPicPr/>
+                  </pic:nvPicPr>
+                  <pic:blipFill>
+                    <a:blip r:embed="rId16"/>
+                    <a:stretch>
+                      <a:fillRect/>
+                    </a:stretch>
+                  </pic:blipFill>
+                  <pic:spPr>
+                    <a:xfrm>
+                      <a:off x="0" y="0"/>
+                      <a:ext cx="3619814" cy="823031"/>
+                    </a:xfrm>
+                    <a:prstGeom prst="rect">
+                      <a:avLst/>
+                    </a:prstGeom>
+                  </pic:spPr>
+                </pic:pic>
+              </a:graphicData>
+            </a:graphic>
+          </wp:inline>
+        </w:drawing>
+      </w:r>
+      <w:r>
+        <w:rPr>
+          <w:noProof/>
+        </w:rPr>
+        <w:br/>
+        <w:t>Cliquer sur la flèche de la case Exercise pour accéder à la liste des animations possibles.</w:t>
+      </w:r>
+      <w:r>
+        <w:rPr>
+          <w:noProof/>
+        </w:rPr>
+        <w:br/>
+      </w:r>
+      <w:r>
+        <w:rPr>
+          <w:noProof/>
+        </w:rPr>
+        <w:drawing>
+          <wp:inline distT="0" distB="0" distL="0" distR="0" wp14:anchorId="7F1288F8" wp14:editId="051D8869">
+            <wp:extent cx="5723116" cy="914479"/>
+            <wp:effectExtent l="0" t="0" r="0" b="0"/>
+            <wp:docPr id="26" name="Image 26"/>
             <wp:cNvGraphicFramePr>
               <a:graphicFrameLocks xmlns:a="http://schemas.openxmlformats.org/drawingml/2006/main" noChangeAspect="1"/>
             </wp:cNvGraphicFramePr>
@@ -1613,7 +1667,7 @@
                   <pic:spPr>
                     <a:xfrm>
                       <a:off x="0" y="0"/>
-                      <a:ext cx="3619814" cy="823031"/>
+                      <a:ext cx="5723116" cy="914479"/>
                     </a:xfrm>
                     <a:prstGeom prst="rect">
                       <a:avLst/>
@@ -1630,20 +1684,24 @@
           <w:noProof/>
         </w:rPr>
         <w:br/>
-        <w:t>Cliquer sur la flèche de la case Exercise pour accéder à la liste des animations possibles.</w:t>
-      </w:r>
-      <w:r>
-        <w:rPr>
-          <w:noProof/>
-        </w:rPr>
-        <w:br/>
-      </w:r>
-      <w:r>
+        <w:t>Après avoir choisi l’animation de votre choix, cliquer sur Accept.</w:t>
+      </w:r>
+      <w:r>
+        <w:rPr>
+          <w:noProof/>
+        </w:rPr>
+        <w:t xml:space="preserve"> </w:t>
+      </w:r>
+      <w:r>
+        <w:rPr>
+          <w:noProof/>
+        </w:rPr>
+        <w:lastRenderedPageBreak/>
         <w:drawing>
-          <wp:inline distT="0" distB="0" distL="0" distR="0" wp14:anchorId="7F1288F8" wp14:editId="051D8869">
-            <wp:extent cx="5723116" cy="914479"/>
-            <wp:effectExtent l="0" t="0" r="0" b="0"/>
-            <wp:docPr id="26" name="Image 26"/>
+          <wp:inline distT="0" distB="0" distL="0" distR="0" wp14:anchorId="43E655B3" wp14:editId="76728E50">
+            <wp:extent cx="5791702" cy="5654530"/>
+            <wp:effectExtent l="0" t="0" r="0" b="3810"/>
+            <wp:docPr id="27" name="Image 27"/>
             <wp:cNvGraphicFramePr>
               <a:graphicFrameLocks xmlns:a="http://schemas.openxmlformats.org/drawingml/2006/main" noChangeAspect="1"/>
             </wp:cNvGraphicFramePr>
@@ -1663,60 +1721,6 @@
                   <pic:spPr>
                     <a:xfrm>
                       <a:off x="0" y="0"/>
-                      <a:ext cx="5723116" cy="914479"/>
-                    </a:xfrm>
-                    <a:prstGeom prst="rect">
-                      <a:avLst/>
-                    </a:prstGeom>
-                  </pic:spPr>
-                </pic:pic>
-              </a:graphicData>
-            </a:graphic>
-          </wp:inline>
-        </w:drawing>
-      </w:r>
-      <w:r>
-        <w:rPr>
-          <w:noProof/>
-        </w:rPr>
-        <w:br/>
-        <w:t>Après avoir choisi l’animation de votre choix, cliquer sur Accept.</w:t>
-      </w:r>
-      <w:r>
-        <w:rPr>
-          <w:noProof/>
-        </w:rPr>
-        <w:t xml:space="preserve"> </w:t>
-      </w:r>
-      <w:r>
-        <w:rPr>
-          <w:noProof/>
-        </w:rPr>
-        <w:lastRenderedPageBreak/>
-        <w:drawing>
-          <wp:inline distT="0" distB="0" distL="0" distR="0" wp14:anchorId="43E655B3" wp14:editId="76728E50">
-            <wp:extent cx="5791702" cy="5654530"/>
-            <wp:effectExtent l="0" t="0" r="0" b="3810"/>
-            <wp:docPr id="27" name="Image 27"/>
-            <wp:cNvGraphicFramePr>
-              <a:graphicFrameLocks xmlns:a="http://schemas.openxmlformats.org/drawingml/2006/main" noChangeAspect="1"/>
-            </wp:cNvGraphicFramePr>
-            <a:graphic xmlns:a="http://schemas.openxmlformats.org/drawingml/2006/main">
-              <a:graphicData uri="http://schemas.openxmlformats.org/drawingml/2006/picture">
-                <pic:pic xmlns:pic="http://schemas.openxmlformats.org/drawingml/2006/picture">
-                  <pic:nvPicPr>
-                    <pic:cNvPr id="1" name=""/>
-                    <pic:cNvPicPr/>
-                  </pic:nvPicPr>
-                  <pic:blipFill>
-                    <a:blip r:embed="rId19"/>
-                    <a:stretch>
-                      <a:fillRect/>
-                    </a:stretch>
-                  </pic:blipFill>
-                  <pic:spPr>
-                    <a:xfrm>
-                      <a:off x="0" y="0"/>
                       <a:ext cx="5791702" cy="5654530"/>
                     </a:xfrm>
                     <a:prstGeom prst="rect">
@@ -1758,6 +1762,9 @@
         <w:t xml:space="preserve"> </w:t>
       </w:r>
       <w:r>
+        <w:rPr>
+          <w:noProof/>
+        </w:rPr>
         <w:drawing>
           <wp:inline distT="0" distB="0" distL="0" distR="0" wp14:anchorId="7D53A7E9" wp14:editId="0D5D9D0B">
             <wp:extent cx="4046571" cy="5296359"/>
@@ -1774,7 +1781,7 @@
                     <pic:cNvPicPr/>
                   </pic:nvPicPr>
                   <pic:blipFill>
-                    <a:blip r:embed="rId20"/>
+                    <a:blip r:embed="rId19"/>
                     <a:stretch>
                       <a:fillRect/>
                     </a:stretch>
@@ -1830,7 +1837,7 @@
                     <pic:cNvPicPr/>
                   </pic:nvPicPr>
                   <pic:blipFill>
-                    <a:blip r:embed="rId21">
+                    <a:blip r:embed="rId20">
                       <a:lum/>
                       <a:alphaModFix/>
                     </a:blip>
@@ -1870,6 +1877,7 @@
       <w:pPr>
         <w:pStyle w:val="Standard"/>
         <w:rPr>
+          <w:rFonts w:hint="eastAsia"/>
           <w:noProof/>
         </w:rPr>
       </w:pPr>
@@ -1907,7 +1915,7 @@
                     <pic:cNvPicPr/>
                   </pic:nvPicPr>
                   <pic:blipFill>
-                    <a:blip r:embed="rId22">
+                    <a:blip r:embed="rId21">
                       <a:lum/>
                       <a:alphaModFix/>
                     </a:blip>
@@ -1945,94 +1953,106 @@
       <w:pPr>
         <w:pStyle w:val="Standard"/>
         <w:rPr>
-          <w:noProof/>
-        </w:rPr>
-      </w:pPr>
-    </w:p>
-    <w:p>
-      <w:pPr>
-        <w:pStyle w:val="Standard"/>
-        <w:rPr>
-          <w:noProof/>
-        </w:rPr>
-      </w:pPr>
-    </w:p>
-    <w:p>
-      <w:pPr>
-        <w:pStyle w:val="Standard"/>
-        <w:rPr>
-          <w:noProof/>
-        </w:rPr>
-      </w:pPr>
-    </w:p>
-    <w:p>
-      <w:pPr>
-        <w:pStyle w:val="Standard"/>
-        <w:rPr>
-          <w:noProof/>
-        </w:rPr>
-      </w:pPr>
-    </w:p>
-    <w:p>
-      <w:pPr>
-        <w:pStyle w:val="Standard"/>
-        <w:rPr>
-          <w:noProof/>
-        </w:rPr>
-      </w:pPr>
-    </w:p>
-    <w:p>
-      <w:pPr>
-        <w:pStyle w:val="Standard"/>
-        <w:rPr>
-          <w:noProof/>
-        </w:rPr>
-      </w:pPr>
-    </w:p>
-    <w:p>
-      <w:pPr>
-        <w:pStyle w:val="Standard"/>
-        <w:rPr>
-          <w:noProof/>
-        </w:rPr>
-      </w:pPr>
-    </w:p>
-    <w:p>
-      <w:pPr>
-        <w:pStyle w:val="Standard"/>
-        <w:rPr>
-          <w:noProof/>
-        </w:rPr>
-      </w:pPr>
-    </w:p>
-    <w:p>
-      <w:pPr>
-        <w:pStyle w:val="Standard"/>
-        <w:rPr>
-          <w:noProof/>
-        </w:rPr>
-      </w:pPr>
-    </w:p>
-    <w:p>
-      <w:pPr>
-        <w:pStyle w:val="Standard"/>
-        <w:rPr>
-          <w:noProof/>
-        </w:rPr>
-      </w:pPr>
-    </w:p>
-    <w:p>
-      <w:pPr>
-        <w:pStyle w:val="Standard"/>
-        <w:rPr>
-          <w:noProof/>
-        </w:rPr>
-      </w:pPr>
-    </w:p>
-    <w:p>
-      <w:pPr>
-        <w:pStyle w:val="Standard"/>
-        <w:rPr>
+          <w:rFonts w:hint="eastAsia"/>
+          <w:noProof/>
+        </w:rPr>
+      </w:pPr>
+    </w:p>
+    <w:p>
+      <w:pPr>
+        <w:pStyle w:val="Standard"/>
+        <w:rPr>
+          <w:rFonts w:hint="eastAsia"/>
+          <w:noProof/>
+        </w:rPr>
+      </w:pPr>
+    </w:p>
+    <w:p>
+      <w:pPr>
+        <w:pStyle w:val="Standard"/>
+        <w:rPr>
+          <w:rFonts w:hint="eastAsia"/>
+          <w:noProof/>
+        </w:rPr>
+      </w:pPr>
+    </w:p>
+    <w:p>
+      <w:pPr>
+        <w:pStyle w:val="Standard"/>
+        <w:rPr>
+          <w:rFonts w:hint="eastAsia"/>
+          <w:noProof/>
+        </w:rPr>
+      </w:pPr>
+    </w:p>
+    <w:p>
+      <w:pPr>
+        <w:pStyle w:val="Standard"/>
+        <w:rPr>
+          <w:rFonts w:hint="eastAsia"/>
+          <w:noProof/>
+        </w:rPr>
+      </w:pPr>
+    </w:p>
+    <w:p>
+      <w:pPr>
+        <w:pStyle w:val="Standard"/>
+        <w:rPr>
+          <w:rFonts w:hint="eastAsia"/>
+          <w:noProof/>
+        </w:rPr>
+      </w:pPr>
+    </w:p>
+    <w:p>
+      <w:pPr>
+        <w:pStyle w:val="Standard"/>
+        <w:rPr>
+          <w:rFonts w:hint="eastAsia"/>
+          <w:noProof/>
+        </w:rPr>
+      </w:pPr>
+    </w:p>
+    <w:p>
+      <w:pPr>
+        <w:pStyle w:val="Standard"/>
+        <w:rPr>
+          <w:rFonts w:hint="eastAsia"/>
+          <w:noProof/>
+        </w:rPr>
+      </w:pPr>
+    </w:p>
+    <w:p>
+      <w:pPr>
+        <w:pStyle w:val="Standard"/>
+        <w:rPr>
+          <w:rFonts w:hint="eastAsia"/>
+          <w:noProof/>
+        </w:rPr>
+      </w:pPr>
+    </w:p>
+    <w:p>
+      <w:pPr>
+        <w:pStyle w:val="Standard"/>
+        <w:rPr>
+          <w:rFonts w:hint="eastAsia"/>
+          <w:noProof/>
+        </w:rPr>
+      </w:pPr>
+    </w:p>
+    <w:p>
+      <w:pPr>
+        <w:pStyle w:val="Standard"/>
+        <w:rPr>
+          <w:rFonts w:hint="eastAsia"/>
+          <w:noProof/>
+        </w:rPr>
+      </w:pPr>
+    </w:p>
+    <w:p>
+      <w:pPr>
+        <w:pStyle w:val="Standard"/>
+        <w:rPr>
+          <w:rFonts w:hint="eastAsia"/>
           <w:noProof/>
         </w:rPr>
       </w:pPr>
@@ -2071,7 +2091,7 @@
                     <pic:cNvPicPr/>
                   </pic:nvPicPr>
                   <pic:blipFill>
-                    <a:blip r:embed="rId23">
+                    <a:blip r:embed="rId22">
                       <a:lum/>
                       <a:alphaModFix/>
                     </a:blip>
@@ -2132,7 +2152,7 @@
                     <pic:cNvPicPr/>
                   </pic:nvPicPr>
                   <pic:blipFill>
-                    <a:blip r:embed="rId22">
+                    <a:blip r:embed="rId21">
                       <a:lum/>
                       <a:alphaModFix/>
                     </a:blip>
@@ -2161,24 +2181,21 @@
       <w:pPr>
         <w:pStyle w:val="Standard"/>
         <w:pageBreakBefore/>
+        <w:rPr>
+          <w:rFonts w:hint="eastAsia"/>
+        </w:rPr>
       </w:pPr>
       <w:r>
         <w:lastRenderedPageBreak/>
-        <w:t>Connectez le</w:t>
-      </w:r>
-      <w:r>
-        <w:t xml:space="preserve"> bloc </w:t>
-      </w:r>
-      <w:r>
-        <w:t>entre</w:t>
-      </w:r>
-      <w:r>
-        <w:t xml:space="preserve"> le départ et la fin</w:t>
+        <w:t>Connectez le bloc entre le départ et la fin</w:t>
       </w:r>
       <w:r>
         <w:t>.</w:t>
       </w:r>
       <w:r>
+        <w:rPr>
+          <w:noProof/>
+        </w:rPr>
         <w:drawing>
           <wp:inline distT="0" distB="0" distL="0" distR="0" wp14:anchorId="407F3716" wp14:editId="6B712E3E">
             <wp:extent cx="4778154" cy="990686"/>
@@ -2195,7 +2212,7 @@
                     <pic:cNvPicPr/>
                   </pic:nvPicPr>
                   <pic:blipFill>
-                    <a:blip r:embed="rId24"/>
+                    <a:blip r:embed="rId23"/>
                     <a:stretch>
                       <a:fillRect/>
                     </a:stretch>
@@ -2223,6 +2240,9 @@
         <w:t xml:space="preserve"> </w:t>
       </w:r>
       <w:r>
+        <w:rPr>
+          <w:noProof/>
+        </w:rPr>
         <w:drawing>
           <wp:inline distT="0" distB="0" distL="0" distR="0" wp14:anchorId="6A4B04C0" wp14:editId="7DB87781">
             <wp:extent cx="2511026" cy="1191895"/>
@@ -2239,7 +2259,7 @@
                     <pic:cNvPicPr/>
                   </pic:nvPicPr>
                   <pic:blipFill rotWithShape="1">
-                    <a:blip r:embed="rId20"/>
+                    <a:blip r:embed="rId19"/>
                     <a:srcRect l="37937" t="77492"/>
                     <a:stretch/>
                   </pic:blipFill>
@@ -2290,6 +2310,9 @@
         <w:br/>
       </w:r>
       <w:r>
+        <w:rPr>
+          <w:noProof/>
+        </w:rPr>
         <w:drawing>
           <wp:inline distT="0" distB="0" distL="0" distR="0" wp14:anchorId="081213ED" wp14:editId="38931F40">
             <wp:extent cx="2257740" cy="3515216"/>
@@ -2306,7 +2329,7 @@
                     <pic:cNvPicPr/>
                   </pic:nvPicPr>
                   <pic:blipFill>
-                    <a:blip r:embed="rId25"/>
+                    <a:blip r:embed="rId24"/>
                     <a:stretch>
                       <a:fillRect/>
                     </a:stretch>
@@ -2373,7 +2396,7 @@
                     <pic:cNvPicPr/>
                   </pic:nvPicPr>
                   <pic:blipFill>
-                    <a:blip r:embed="rId26">
+                    <a:blip r:embed="rId25">
                       <a:lum/>
                       <a:alphaModFix/>
                     </a:blip>
@@ -2423,7 +2446,7 @@
                     <pic:cNvPicPr/>
                   </pic:nvPicPr>
                   <pic:blipFill>
-                    <a:blip r:embed="rId27">
+                    <a:blip r:embed="rId26">
                       <a:lum/>
                       <a:alphaModFix/>
                     </a:blip>
@@ -2481,7 +2504,7 @@
                     <pic:cNvPicPr/>
                   </pic:nvPicPr>
                   <pic:blipFill>
-                    <a:blip r:embed="rId28">
+                    <a:blip r:embed="rId27">
                       <a:lum/>
                       <a:alphaModFix/>
                     </a:blip>
@@ -2524,7 +2547,7 @@
       </w:pPr>
       <w:r>
         <w:lastRenderedPageBreak/>
-        <w:t>Merci beaucoup, c’était tout pour la journée. Maintenant, vous devez tous et toutes vous inscrire en TSO pour avoir le meilleur avenir possible!!!!! Rends-moi mon PC, sale petit. Le robot vaut plus que ta vie, morveux. 20 000$, ce n’est pas donné.</w:t>
+        <w:t xml:space="preserve">Merci beaucoup, c’était tout pour la journée. Maintenant, vous devez tous et toutes vous inscrire en TSO pour avoir le meilleur avenir possible!!!!! </w:t>
       </w:r>
     </w:p>
     <w:p>
@@ -2560,7 +2583,7 @@
                     <pic:cNvPicPr/>
                   </pic:nvPicPr>
                   <pic:blipFill>
-                    <a:blip r:embed="rId29">
+                    <a:blip r:embed="rId28">
                       <a:lum/>
                       <a:alphaModFix/>
                     </a:blip>
@@ -2610,7 +2633,7 @@
                     <pic:cNvPicPr/>
                   </pic:nvPicPr>
                   <pic:blipFill>
-                    <a:blip r:embed="rId30">
+                    <a:blip r:embed="rId29">
                       <a:lum/>
                       <a:alphaModFix/>
                     </a:blip>
@@ -2660,7 +2683,7 @@
                     <pic:cNvPicPr/>
                   </pic:nvPicPr>
                   <pic:blipFill>
-                    <a:blip r:embed="rId30">
+                    <a:blip r:embed="rId29">
                       <a:lum/>
                       <a:alphaModFix/>
                     </a:blip>
@@ -3123,6 +3146,7 @@
   <w:style w:type="character" w:default="1" w:styleId="Policepardfaut">
     <w:name w:val="Default Paragraph Font"/>
     <w:uiPriority w:val="1"/>
+    <w:semiHidden/>
     <w:unhideWhenUsed/>
   </w:style>
   <w:style w:type="table" w:default="1" w:styleId="TableauNormal">
@@ -3214,7 +3238,6 @@
     <w:rPr>
       <w:rFonts w:ascii="Liberation Serif" w:eastAsia="NSimSun" w:hAnsi="Liberation Serif" w:cs="Lucida Sans"/>
       <w:kern w:val="3"/>
-      <w:lang/>
     </w:rPr>
   </w:style>
   <w:style w:type="paragraph" w:styleId="Index1">

</xml_diff>

<commit_message>
flèches rouge à bleu doc sec 1
</commit_message>
<xml_diff>
--- a/Document_Elève/Sec1DocV2.docx
+++ b/Document_Elève/Sec1DocV2.docx
@@ -500,75 +500,217 @@
         </w:rPr>
       </w:pPr>
       <w:r>
-        <w:t>8 novembre 2022</w:t>
-      </w:r>
-    </w:p>
-    <w:p>
-      <w:pPr>
-        <w:pStyle w:val="ContentsHeading"/>
-        <w:pageBreakBefore/>
-        <w:tabs>
-          <w:tab w:val="right" w:leader="dot" w:pos="9360"/>
-        </w:tabs>
-        <w:rPr>
-          <w:rFonts w:hint="eastAsia"/>
-        </w:rPr>
-      </w:pPr>
-      <w:r>
-        <w:rPr>
-          <w:rFonts w:ascii="Liberation Serif" w:eastAsia="NSimSun" w:hAnsi="Liberation Serif"/>
-          <w:b w:val="0"/>
-          <w:bCs w:val="0"/>
+        <w:t>21 décembre</w:t>
+      </w:r>
+      <w:r>
+        <w:t xml:space="preserve"> 2022</w:t>
+      </w:r>
+    </w:p>
+    <w:sdt>
+      <w:sdtPr>
+        <w:rPr>
+          <w:lang w:val="fr-FR"/>
+        </w:rPr>
+        <w:id w:val="2130813947"/>
+        <w:docPartObj>
+          <w:docPartGallery w:val="Table of Contents"/>
+          <w:docPartUnique/>
+        </w:docPartObj>
+      </w:sdtPr>
+      <w:sdtEndPr>
+        <w:rPr>
+          <w:rFonts w:ascii="Times New Roman" w:eastAsiaTheme="minorEastAsia" w:hAnsi="Times New Roman" w:cs="Times New Roman"/>
+          <w:b/>
+          <w:bCs/>
+          <w:color w:val="auto"/>
           <w:sz w:val="24"/>
           <w:szCs w:val="24"/>
         </w:rPr>
-        <w:lastRenderedPageBreak/>
-        <w:fldChar w:fldCharType="begin"/>
-      </w:r>
-      <w:r>
-        <w:instrText xml:space="preserve"> TOC \o "1-9" \u \l 1-9 \h </w:instrText>
-      </w:r>
-      <w:r>
-        <w:rPr>
-          <w:rFonts w:ascii="Liberation Serif" w:eastAsia="NSimSun" w:hAnsi="Liberation Serif"/>
-          <w:b w:val="0"/>
-          <w:bCs w:val="0"/>
-          <w:sz w:val="24"/>
-          <w:szCs w:val="24"/>
-        </w:rPr>
-        <w:fldChar w:fldCharType="separate"/>
-      </w:r>
-      <w:r>
-        <w:t>Table des matières</w:t>
-      </w:r>
-    </w:p>
-    <w:p>
-      <w:pPr>
-        <w:pStyle w:val="Contents1"/>
-        <w:rPr>
-          <w:rFonts w:hint="eastAsia"/>
-        </w:rPr>
-      </w:pPr>
-      <w:hyperlink w:anchor="__RefHeading___Toc459_1248102241" w:history="1">
-        <w:r>
-          <w:t>Connexion au robot NAO :</w:t>
-        </w:r>
-        <w:r>
-          <w:tab/>
-          <w:t>3</w:t>
-        </w:r>
-      </w:hyperlink>
-    </w:p>
-    <w:p>
-      <w:pPr>
-        <w:pStyle w:val="Standard"/>
-        <w:rPr>
-          <w:rFonts w:hint="eastAsia"/>
-        </w:rPr>
-      </w:pPr>
-      <w:r>
-        <w:fldChar w:fldCharType="end"/>
-      </w:r>
+      </w:sdtEndPr>
+      <w:sdtContent>
+        <w:p>
+          <w:pPr>
+            <w:pStyle w:val="En-ttedetabledesmatires"/>
+          </w:pPr>
+          <w:r>
+            <w:rPr>
+              <w:lang w:val="fr-FR"/>
+            </w:rPr>
+            <w:t>Table des matières</w:t>
+          </w:r>
+        </w:p>
+        <w:p>
+          <w:pPr>
+            <w:pStyle w:val="TM1"/>
+            <w:tabs>
+              <w:tab w:val="right" w:leader="dot" w:pos="9962"/>
+            </w:tabs>
+            <w:rPr>
+              <w:rFonts w:asciiTheme="minorHAnsi" w:hAnsiTheme="minorHAnsi" w:cstheme="minorBidi"/>
+              <w:noProof/>
+              <w:sz w:val="22"/>
+              <w:szCs w:val="22"/>
+            </w:rPr>
+          </w:pPr>
+          <w:r>
+            <w:fldChar w:fldCharType="begin"/>
+          </w:r>
+          <w:r>
+            <w:instrText xml:space="preserve"> TOC \o "1-3" \h \z \u </w:instrText>
+          </w:r>
+          <w:r>
+            <w:fldChar w:fldCharType="separate"/>
+          </w:r>
+          <w:hyperlink w:anchor="_Toc121332215" w:history="1">
+            <w:r>
+              <w:rPr>
+                <w:rStyle w:val="Lienhypertexte"/>
+                <w:noProof/>
+                <w:lang w:bidi="hi-IN"/>
+              </w:rPr>
+              <w:t>Connexion au robot NAO :</w:t>
+            </w:r>
+            <w:r>
+              <w:rPr>
+                <w:noProof/>
+                <w:webHidden/>
+              </w:rPr>
+              <w:tab/>
+            </w:r>
+            <w:r>
+              <w:rPr>
+                <w:noProof/>
+                <w:webHidden/>
+              </w:rPr>
+              <w:fldChar w:fldCharType="begin"/>
+            </w:r>
+            <w:r>
+              <w:rPr>
+                <w:noProof/>
+                <w:webHidden/>
+              </w:rPr>
+              <w:instrText xml:space="preserve"> PAGEREF _Toc121332215 \h </w:instrText>
+            </w:r>
+            <w:r>
+              <w:rPr>
+                <w:noProof/>
+                <w:webHidden/>
+              </w:rPr>
+            </w:r>
+            <w:r>
+              <w:rPr>
+                <w:noProof/>
+                <w:webHidden/>
+              </w:rPr>
+              <w:fldChar w:fldCharType="separate"/>
+            </w:r>
+            <w:r>
+              <w:rPr>
+                <w:noProof/>
+                <w:webHidden/>
+              </w:rPr>
+              <w:t>3</w:t>
+            </w:r>
+            <w:r>
+              <w:rPr>
+                <w:noProof/>
+                <w:webHidden/>
+              </w:rPr>
+              <w:fldChar w:fldCharType="end"/>
+            </w:r>
+          </w:hyperlink>
+        </w:p>
+        <w:p>
+          <w:pPr>
+            <w:pStyle w:val="TM1"/>
+            <w:tabs>
+              <w:tab w:val="right" w:leader="dot" w:pos="9962"/>
+            </w:tabs>
+            <w:rPr>
+              <w:rFonts w:asciiTheme="minorHAnsi" w:hAnsiTheme="minorHAnsi" w:cstheme="minorBidi"/>
+              <w:noProof/>
+              <w:sz w:val="22"/>
+              <w:szCs w:val="22"/>
+            </w:rPr>
+          </w:pPr>
+          <w:hyperlink w:anchor="_Toc121332216" w:history="1">
+            <w:r>
+              <w:rPr>
+                <w:rStyle w:val="Lienhypertexte"/>
+                <w:noProof/>
+                <w:lang w:bidi="hi-IN"/>
+              </w:rPr>
+              <w:t>Activités avec l’environnement Zorabots</w:t>
+            </w:r>
+            <w:r>
+              <w:rPr>
+                <w:noProof/>
+                <w:webHidden/>
+              </w:rPr>
+              <w:tab/>
+            </w:r>
+            <w:r>
+              <w:rPr>
+                <w:noProof/>
+                <w:webHidden/>
+              </w:rPr>
+              <w:fldChar w:fldCharType="begin"/>
+            </w:r>
+            <w:r>
+              <w:rPr>
+                <w:noProof/>
+                <w:webHidden/>
+              </w:rPr>
+              <w:instrText xml:space="preserve"> PAGEREF _Toc121332216 \h </w:instrText>
+            </w:r>
+            <w:r>
+              <w:rPr>
+                <w:noProof/>
+                <w:webHidden/>
+              </w:rPr>
+            </w:r>
+            <w:r>
+              <w:rPr>
+                <w:noProof/>
+                <w:webHidden/>
+              </w:rPr>
+              <w:fldChar w:fldCharType="separate"/>
+            </w:r>
+            <w:r>
+              <w:rPr>
+                <w:noProof/>
+                <w:webHidden/>
+              </w:rPr>
+              <w:t>6</w:t>
+            </w:r>
+            <w:r>
+              <w:rPr>
+                <w:noProof/>
+                <w:webHidden/>
+              </w:rPr>
+              <w:fldChar w:fldCharType="end"/>
+            </w:r>
+          </w:hyperlink>
+        </w:p>
+        <w:p>
+          <w:r>
+            <w:rPr>
+              <w:b/>
+              <w:bCs/>
+              <w:lang w:val="fr-FR"/>
+            </w:rPr>
+            <w:fldChar w:fldCharType="end"/>
+          </w:r>
+        </w:p>
+      </w:sdtContent>
+    </w:sdt>
+    <w:p>
+      <w:pPr>
+        <w:pStyle w:val="Standard"/>
+        <w:rPr>
+          <w:rFonts w:hint="eastAsia"/>
+        </w:rPr>
+      </w:pPr>
     </w:p>
     <w:p>
       <w:pPr>
@@ -579,11 +721,13 @@
         </w:rPr>
       </w:pPr>
       <w:bookmarkStart w:id="0" w:name="__RefHeading___Toc459_1248102241"/>
+      <w:bookmarkStart w:id="1" w:name="_Toc121332215"/>
       <w:r>
         <w:lastRenderedPageBreak/>
         <w:t>Connexion au robot NAO :</w:t>
       </w:r>
       <w:bookmarkEnd w:id="0"/>
+      <w:bookmarkEnd w:id="1"/>
     </w:p>
     <w:p>
       <w:pPr>
@@ -629,7 +773,7 @@
                     <pic:cNvPicPr/>
                   </pic:nvPicPr>
                   <pic:blipFill>
-                    <a:blip r:embed="rId4">
+                    <a:blip r:embed="rId5">
                       <a:lum/>
                       <a:alphaModFix/>
                     </a:blip>
@@ -677,49 +821,52 @@
           <w:noProof/>
         </w:rPr>
         <w:drawing>
-          <wp:anchor distT="0" distB="0" distL="114300" distR="114300" simplePos="0" relativeHeight="251670528" behindDoc="0" locked="0" layoutInCell="1" allowOverlap="1" wp14:anchorId="10D17956" wp14:editId="4F288739">
-            <wp:simplePos x="0" y="0"/>
-            <wp:positionH relativeFrom="column">
-              <wp:align>center</wp:align>
-            </wp:positionH>
-            <wp:positionV relativeFrom="paragraph">
-              <wp:align>top</wp:align>
-            </wp:positionV>
-            <wp:extent cx="6257880" cy="4267080"/>
-            <wp:effectExtent l="0" t="0" r="0" b="120"/>
-            <wp:wrapSquare wrapText="bothSides"/>
-            <wp:docPr id="2" name="Image2"/>
-            <wp:cNvGraphicFramePr/>
+          <wp:inline distT="0" distB="0" distL="0" distR="0" wp14:anchorId="3D26134E" wp14:editId="3256365E">
+            <wp:extent cx="6332220" cy="3561715"/>
+            <wp:effectExtent l="0" t="0" r="0" b="635"/>
+            <wp:docPr id="62" name="Image 62" descr="How to Disable Windows 10 Login Password and Lock Screen - YouTube"/>
+            <wp:cNvGraphicFramePr>
+              <a:graphicFrameLocks xmlns:a="http://schemas.openxmlformats.org/drawingml/2006/main" noChangeAspect="1"/>
+            </wp:cNvGraphicFramePr>
             <a:graphic xmlns:a="http://schemas.openxmlformats.org/drawingml/2006/main">
               <a:graphicData uri="http://schemas.openxmlformats.org/drawingml/2006/picture">
                 <pic:pic xmlns:pic="http://schemas.openxmlformats.org/drawingml/2006/picture">
                   <pic:nvPicPr>
-                    <pic:cNvPr id="0" name=""/>
-                    <pic:cNvPicPr/>
+                    <pic:cNvPr id="0" name="Picture 5" descr="How to Disable Windows 10 Login Password and Lock Screen - YouTube"/>
+                    <pic:cNvPicPr>
+                      <a:picLocks noChangeAspect="1" noChangeArrowheads="1"/>
+                    </pic:cNvPicPr>
                   </pic:nvPicPr>
                   <pic:blipFill>
-                    <a:blip r:embed="rId5">
-                      <a:lum/>
-                      <a:alphaModFix/>
+                    <a:blip r:embed="rId6">
+                      <a:extLst>
+                        <a:ext uri="{28A0092B-C50C-407E-A947-70E740481C1C}">
+                          <a14:useLocalDpi xmlns:a14="http://schemas.microsoft.com/office/drawing/2010/main" val="0"/>
+                        </a:ext>
+                      </a:extLst>
                     </a:blip>
                     <a:srcRect/>
                     <a:stretch>
                       <a:fillRect/>
                     </a:stretch>
                   </pic:blipFill>
-                  <pic:spPr>
+                  <pic:spPr bwMode="auto">
                     <a:xfrm>
                       <a:off x="0" y="0"/>
-                      <a:ext cx="6257880" cy="4267080"/>
+                      <a:ext cx="6332220" cy="3561715"/>
                     </a:xfrm>
                     <a:prstGeom prst="rect">
                       <a:avLst/>
                     </a:prstGeom>
+                    <a:noFill/>
+                    <a:ln>
+                      <a:noFill/>
+                    </a:ln>
                   </pic:spPr>
                 </pic:pic>
               </a:graphicData>
             </a:graphic>
-          </wp:anchor>
+          </wp:inline>
         </w:drawing>
       </w:r>
     </w:p>
@@ -756,49 +903,52 @@
           <w:noProof/>
         </w:rPr>
         <w:drawing>
-          <wp:anchor distT="0" distB="0" distL="114300" distR="114300" simplePos="0" relativeHeight="251663360" behindDoc="0" locked="0" layoutInCell="1" allowOverlap="1" wp14:anchorId="60D86B46" wp14:editId="699846E7">
-            <wp:simplePos x="0" y="0"/>
-            <wp:positionH relativeFrom="column">
-              <wp:align>center</wp:align>
-            </wp:positionH>
-            <wp:positionV relativeFrom="paragraph">
-              <wp:align>top</wp:align>
-            </wp:positionV>
-            <wp:extent cx="6332400" cy="4785840"/>
+          <wp:inline distT="0" distB="0" distL="0" distR="0" wp14:anchorId="32D70A23" wp14:editId="10024BC5">
+            <wp:extent cx="6332220" cy="3562350"/>
             <wp:effectExtent l="0" t="0" r="0" b="0"/>
-            <wp:wrapSquare wrapText="bothSides"/>
-            <wp:docPr id="3" name="Image3" descr="Une image contenant texte&#10;&#10;Description générée automatiquement"/>
-            <wp:cNvGraphicFramePr/>
+            <wp:docPr id="23" name="Image 23" descr="Google Search - Wikipedia"/>
+            <wp:cNvGraphicFramePr>
+              <a:graphicFrameLocks xmlns:a="http://schemas.openxmlformats.org/drawingml/2006/main" noChangeAspect="1"/>
+            </wp:cNvGraphicFramePr>
             <a:graphic xmlns:a="http://schemas.openxmlformats.org/drawingml/2006/main">
               <a:graphicData uri="http://schemas.openxmlformats.org/drawingml/2006/picture">
                 <pic:pic xmlns:pic="http://schemas.openxmlformats.org/drawingml/2006/picture">
                   <pic:nvPicPr>
-                    <pic:cNvPr id="3" name="Image3" descr="Une image contenant texte&#10;&#10;Description générée automatiquement"/>
-                    <pic:cNvPicPr/>
+                    <pic:cNvPr id="0" name="Picture 1" descr="Google Search - Wikipedia"/>
+                    <pic:cNvPicPr>
+                      <a:picLocks noChangeAspect="1" noChangeArrowheads="1"/>
+                    </pic:cNvPicPr>
                   </pic:nvPicPr>
                   <pic:blipFill>
-                    <a:blip r:embed="rId6">
-                      <a:lum/>
-                      <a:alphaModFix/>
+                    <a:blip r:embed="rId7">
+                      <a:extLst>
+                        <a:ext uri="{28A0092B-C50C-407E-A947-70E740481C1C}">
+                          <a14:useLocalDpi xmlns:a14="http://schemas.microsoft.com/office/drawing/2010/main" val="0"/>
+                        </a:ext>
+                      </a:extLst>
                     </a:blip>
                     <a:srcRect/>
                     <a:stretch>
                       <a:fillRect/>
                     </a:stretch>
                   </pic:blipFill>
-                  <pic:spPr>
+                  <pic:spPr bwMode="auto">
                     <a:xfrm>
                       <a:off x="0" y="0"/>
-                      <a:ext cx="6332400" cy="4785840"/>
+                      <a:ext cx="6332220" cy="3562350"/>
                     </a:xfrm>
                     <a:prstGeom prst="rect">
                       <a:avLst/>
                     </a:prstGeom>
+                    <a:noFill/>
+                    <a:ln>
+                      <a:noFill/>
+                    </a:ln>
                   </pic:spPr>
                 </pic:pic>
               </a:graphicData>
             </a:graphic>
-          </wp:anchor>
+          </wp:inline>
         </w:drawing>
       </w:r>
     </w:p>
@@ -856,7 +1006,7 @@
                     <pic:cNvPicPr/>
                   </pic:nvPicPr>
                   <pic:blipFill>
-                    <a:blip r:embed="rId7">
+                    <a:blip r:embed="rId8">
                       <a:lum/>
                       <a:alphaModFix/>
                     </a:blip>
@@ -880,56 +1030,116 @@
           </wp:anchor>
         </w:drawing>
       </w:r>
-    </w:p>
-    <w:p>
-      <w:pPr>
-        <w:pStyle w:val="Standard"/>
-        <w:rPr>
-          <w:rFonts w:hint="eastAsia"/>
-        </w:rPr>
-      </w:pPr>
-      <w:r>
-        <w:t>Écrivez des messages dans la barre de texte et appuyez sur Entrée pour faire dire le texte au robot NAO.</w:t>
-      </w:r>
-    </w:p>
-    <w:p>
-      <w:pPr>
-        <w:pStyle w:val="Standard"/>
-        <w:rPr>
-          <w:rFonts w:hint="eastAsia"/>
-        </w:rPr>
-      </w:pPr>
+      <w:r>
+        <w:t>Vous devriez arriver à une page ressemblant à cela.</w:t>
+      </w:r>
+      <w:r>
+        <w:t xml:space="preserve"> </w:t>
+      </w:r>
       <w:r>
         <w:rPr>
           <w:noProof/>
         </w:rPr>
         <w:drawing>
-          <wp:anchor distT="0" distB="0" distL="114300" distR="114300" simplePos="0" relativeHeight="251659264" behindDoc="0" locked="0" layoutInCell="1" allowOverlap="1" wp14:anchorId="2398BFF7" wp14:editId="360923F3">
-            <wp:simplePos x="0" y="0"/>
-            <wp:positionH relativeFrom="column">
-              <wp:align>center</wp:align>
-            </wp:positionH>
-            <wp:positionV relativeFrom="paragraph">
-              <wp:align>top</wp:align>
-            </wp:positionV>
-            <wp:extent cx="6332400" cy="1200239"/>
+          <wp:inline distT="0" distB="0" distL="0" distR="0" wp14:anchorId="4945DDD1" wp14:editId="1091CCE0">
+            <wp:extent cx="5257800" cy="3944620"/>
             <wp:effectExtent l="0" t="0" r="0" b="0"/>
-            <wp:wrapSquare wrapText="bothSides"/>
-            <wp:docPr id="5" name="Image5"/>
-            <wp:cNvGraphicFramePr/>
+            <wp:docPr id="25" name="Image 25"/>
+            <wp:cNvGraphicFramePr>
+              <a:graphicFrameLocks xmlns:a="http://schemas.openxmlformats.org/drawingml/2006/main" noChangeAspect="1"/>
+            </wp:cNvGraphicFramePr>
             <a:graphic xmlns:a="http://schemas.openxmlformats.org/drawingml/2006/main">
               <a:graphicData uri="http://schemas.openxmlformats.org/drawingml/2006/picture">
                 <pic:pic xmlns:pic="http://schemas.openxmlformats.org/drawingml/2006/picture">
                   <pic:nvPicPr>
-                    <pic:cNvPr id="0" name=""/>
+                    <pic:cNvPr id="0" name="Picture 3"/>
+                    <pic:cNvPicPr>
+                      <a:picLocks noChangeAspect="1" noChangeArrowheads="1"/>
+                    </pic:cNvPicPr>
+                  </pic:nvPicPr>
+                  <pic:blipFill>
+                    <a:blip r:embed="rId9">
+                      <a:extLst>
+                        <a:ext uri="{28A0092B-C50C-407E-A947-70E740481C1C}">
+                          <a14:useLocalDpi xmlns:a14="http://schemas.microsoft.com/office/drawing/2010/main" val="0"/>
+                        </a:ext>
+                      </a:extLst>
+                    </a:blip>
+                    <a:srcRect/>
+                    <a:stretch>
+                      <a:fillRect/>
+                    </a:stretch>
+                  </pic:blipFill>
+                  <pic:spPr bwMode="auto">
+                    <a:xfrm>
+                      <a:off x="0" y="0"/>
+                      <a:ext cx="5257800" cy="3944620"/>
+                    </a:xfrm>
+                    <a:prstGeom prst="rect">
+                      <a:avLst/>
+                    </a:prstGeom>
+                    <a:noFill/>
+                    <a:ln>
+                      <a:noFill/>
+                    </a:ln>
+                  </pic:spPr>
+                </pic:pic>
+              </a:graphicData>
+            </a:graphic>
+          </wp:inline>
+        </w:drawing>
+      </w:r>
+    </w:p>
+    <w:p>
+      <w:pPr>
+        <w:pStyle w:val="Titre1"/>
+      </w:pPr>
+      <w:bookmarkStart w:id="2" w:name="_Toc121332216"/>
+      <w:r>
+        <w:lastRenderedPageBreak/>
+        <w:t>Activités avec l’environnement Zorabots</w:t>
+      </w:r>
+      <w:bookmarkEnd w:id="2"/>
+    </w:p>
+    <w:p>
+      <w:pPr>
+        <w:pStyle w:val="Standard"/>
+        <w:rPr>
+          <w:rFonts w:hint="eastAsia"/>
+        </w:rPr>
+      </w:pPr>
+      <w:r>
+        <w:t>Écrivez des messages dans la barre de texte</w:t>
+      </w:r>
+      <w:r>
+        <w:t xml:space="preserve"> (en bas au milieu)</w:t>
+      </w:r>
+      <w:r>
+        <w:t xml:space="preserve"> et appuyez sur Entrée pour faire dire le texte au robot NAO.</w:t>
+      </w:r>
+    </w:p>
+    <w:p>
+      <w:pPr>
+        <w:pStyle w:val="Standard"/>
+      </w:pPr>
+      <w:r>
+        <w:drawing>
+          <wp:inline distT="0" distB="0" distL="0" distR="0" wp14:anchorId="173C2DCB" wp14:editId="1052F896">
+            <wp:extent cx="6332220" cy="1214755"/>
+            <wp:effectExtent l="0" t="0" r="0" b="4445"/>
+            <wp:docPr id="63" name="Image 63"/>
+            <wp:cNvGraphicFramePr>
+              <a:graphicFrameLocks xmlns:a="http://schemas.openxmlformats.org/drawingml/2006/main" noChangeAspect="1"/>
+            </wp:cNvGraphicFramePr>
+            <a:graphic xmlns:a="http://schemas.openxmlformats.org/drawingml/2006/main">
+              <a:graphicData uri="http://schemas.openxmlformats.org/drawingml/2006/picture">
+                <pic:pic xmlns:pic="http://schemas.openxmlformats.org/drawingml/2006/picture">
+                  <pic:nvPicPr>
+                    <pic:cNvPr id="1" name=""/>
                     <pic:cNvPicPr/>
                   </pic:nvPicPr>
                   <pic:blipFill>
-                    <a:blip r:embed="rId8">
-                      <a:lum/>
-                      <a:alphaModFix/>
-                    </a:blip>
-                    <a:srcRect/>
+                    <a:blip r:embed="rId10"/>
                     <a:stretch>
                       <a:fillRect/>
                     </a:stretch>
@@ -937,7 +1147,7 @@
                   <pic:spPr>
                     <a:xfrm>
                       <a:off x="0" y="0"/>
-                      <a:ext cx="6332400" cy="1200239"/>
+                      <a:ext cx="6332220" cy="1214755"/>
                     </a:xfrm>
                     <a:prstGeom prst="rect">
                       <a:avLst/>
@@ -946,69 +1156,52 @@
                 </pic:pic>
               </a:graphicData>
             </a:graphic>
-          </wp:anchor>
+          </wp:inline>
         </w:drawing>
       </w:r>
     </w:p>
     <w:p>
       <w:pPr>
         <w:pStyle w:val="Standard"/>
-        <w:rPr>
-          <w:rFonts w:hint="eastAsia"/>
-        </w:rPr>
-      </w:pPr>
-    </w:p>
-    <w:p>
-      <w:pPr>
-        <w:pStyle w:val="Standard"/>
-        <w:pageBreakBefore/>
-        <w:rPr>
-          <w:rFonts w:hint="eastAsia"/>
-        </w:rPr>
-      </w:pPr>
-      <w:r>
-        <w:lastRenderedPageBreak/>
-        <w:t>Amusez-vous à déplacer la tête du robot avec le joystick virtuel de gauche (HEAD).</w:t>
-      </w:r>
-    </w:p>
-    <w:p>
-      <w:pPr>
-        <w:pStyle w:val="Standard"/>
-        <w:rPr>
-          <w:rFonts w:hint="eastAsia"/>
-        </w:rPr>
-      </w:pPr>
-      <w:r>
-        <w:rPr>
-          <w:noProof/>
-        </w:rPr>
+      </w:pPr>
+    </w:p>
+    <w:p>
+      <w:pPr>
+        <w:pStyle w:val="Standard"/>
+        <w:rPr>
+          <w:rFonts w:hint="eastAsia"/>
+        </w:rPr>
+      </w:pPr>
+      <w:r>
+        <w:t>A</w:t>
+      </w:r>
+      <w:r>
+        <w:t>musez-vous à déplacer la tête du robot avec le joystick virtuel de gauche (HEAD).</w:t>
+      </w:r>
+      <w:r>
+        <w:rPr>
+          <w:noProof/>
+        </w:rPr>
+        <w:t xml:space="preserve"> </w:t>
+      </w:r>
+      <w:r>
         <w:drawing>
-          <wp:anchor distT="0" distB="0" distL="114300" distR="114300" simplePos="0" relativeHeight="251660288" behindDoc="0" locked="0" layoutInCell="1" allowOverlap="1" wp14:anchorId="17B4E41E" wp14:editId="11A00747">
-            <wp:simplePos x="0" y="0"/>
-            <wp:positionH relativeFrom="column">
-              <wp:align>center</wp:align>
-            </wp:positionH>
-            <wp:positionV relativeFrom="paragraph">
-              <wp:align>top</wp:align>
-            </wp:positionV>
-            <wp:extent cx="6105599" cy="2914560"/>
-            <wp:effectExtent l="0" t="0" r="9451" b="90"/>
-            <wp:wrapSquare wrapText="bothSides"/>
-            <wp:docPr id="6" name="Image6"/>
-            <wp:cNvGraphicFramePr/>
+          <wp:inline distT="0" distB="0" distL="0" distR="0" wp14:anchorId="6F22F32E" wp14:editId="17D1B4DF">
+            <wp:extent cx="6332220" cy="3007360"/>
+            <wp:effectExtent l="0" t="0" r="0" b="2540"/>
+            <wp:docPr id="64" name="Image 64"/>
+            <wp:cNvGraphicFramePr>
+              <a:graphicFrameLocks xmlns:a="http://schemas.openxmlformats.org/drawingml/2006/main" noChangeAspect="1"/>
+            </wp:cNvGraphicFramePr>
             <a:graphic xmlns:a="http://schemas.openxmlformats.org/drawingml/2006/main">
               <a:graphicData uri="http://schemas.openxmlformats.org/drawingml/2006/picture">
                 <pic:pic xmlns:pic="http://schemas.openxmlformats.org/drawingml/2006/picture">
                   <pic:nvPicPr>
-                    <pic:cNvPr id="0" name=""/>
+                    <pic:cNvPr id="1" name=""/>
                     <pic:cNvPicPr/>
                   </pic:nvPicPr>
                   <pic:blipFill>
-                    <a:blip r:embed="rId9">
-                      <a:lum/>
-                      <a:alphaModFix/>
-                    </a:blip>
-                    <a:srcRect/>
+                    <a:blip r:embed="rId11"/>
                     <a:stretch>
                       <a:fillRect/>
                     </a:stretch>
@@ -1016,7 +1209,7 @@
                   <pic:spPr>
                     <a:xfrm>
                       <a:off x="0" y="0"/>
-                      <a:ext cx="6105599" cy="2914560"/>
+                      <a:ext cx="6332220" cy="3007360"/>
                     </a:xfrm>
                     <a:prstGeom prst="rect">
                       <a:avLst/>
@@ -1025,7 +1218,7 @@
                 </pic:pic>
               </a:graphicData>
             </a:graphic>
-          </wp:anchor>
+          </wp:inline>
         </w:drawing>
       </w:r>
     </w:p>
@@ -1036,48 +1229,63 @@
           <w:rFonts w:hint="eastAsia"/>
         </w:rPr>
       </w:pPr>
-      <w:r>
-        <w:t>Après avoir épuisé votre humour, cliquer dans le menu et entrer dans le programmeur avancé.</w:t>
-      </w:r>
-    </w:p>
-    <w:p>
-      <w:pPr>
-        <w:pStyle w:val="Standard"/>
-        <w:rPr>
-          <w:rFonts w:hint="eastAsia"/>
-        </w:rPr>
-      </w:pPr>
-      <w:r>
-        <w:rPr>
-          <w:noProof/>
-        </w:rPr>
+    </w:p>
+    <w:p>
+      <w:pPr>
+        <w:pStyle w:val="Standard"/>
+        <w:rPr>
+          <w:rFonts w:hint="eastAsia"/>
+        </w:rPr>
+      </w:pPr>
+      <w:r>
+        <w:t xml:space="preserve">Après avoir </w:t>
+      </w:r>
+      <w:r>
+        <w:t>rigolé</w:t>
+      </w:r>
+      <w:r>
+        <w:t>, cliquer dans le menu</w:t>
+      </w:r>
+      <w:r>
+        <w:t xml:space="preserve"> (en haut à gauche)</w:t>
+      </w:r>
+      <w:r>
+        <w:t xml:space="preserve"> et entrer dans le programmeur avancé.</w:t>
+      </w:r>
+    </w:p>
+    <w:p>
+      <w:pPr>
+        <w:pStyle w:val="Standard"/>
+        <w:rPr>
+          <w:rFonts w:hint="eastAsia"/>
+        </w:rPr>
+      </w:pPr>
+    </w:p>
+    <w:p>
+      <w:pPr>
+        <w:pStyle w:val="Standard"/>
+        <w:rPr>
+          <w:rFonts w:hint="eastAsia"/>
+        </w:rPr>
+      </w:pPr>
+      <w:r>
         <w:drawing>
-          <wp:anchor distT="0" distB="0" distL="114300" distR="114300" simplePos="0" relativeHeight="251661312" behindDoc="0" locked="0" layoutInCell="1" allowOverlap="1" wp14:anchorId="4343E0FF" wp14:editId="1E1B64F0">
-            <wp:simplePos x="0" y="0"/>
-            <wp:positionH relativeFrom="column">
-              <wp:align>center</wp:align>
-            </wp:positionH>
-            <wp:positionV relativeFrom="paragraph">
-              <wp:align>top</wp:align>
-            </wp:positionV>
-            <wp:extent cx="4971960" cy="1676519"/>
-            <wp:effectExtent l="0" t="0" r="90" b="0"/>
-            <wp:wrapSquare wrapText="bothSides"/>
-            <wp:docPr id="7" name="Image7"/>
-            <wp:cNvGraphicFramePr/>
+          <wp:inline distT="0" distB="0" distL="0" distR="0" wp14:anchorId="5E0B8109" wp14:editId="5B0CC215">
+            <wp:extent cx="6332220" cy="2110740"/>
+            <wp:effectExtent l="0" t="0" r="0" b="3810"/>
+            <wp:docPr id="65" name="Image 65"/>
+            <wp:cNvGraphicFramePr>
+              <a:graphicFrameLocks xmlns:a="http://schemas.openxmlformats.org/drawingml/2006/main" noChangeAspect="1"/>
+            </wp:cNvGraphicFramePr>
             <a:graphic xmlns:a="http://schemas.openxmlformats.org/drawingml/2006/main">
               <a:graphicData uri="http://schemas.openxmlformats.org/drawingml/2006/picture">
                 <pic:pic xmlns:pic="http://schemas.openxmlformats.org/drawingml/2006/picture">
                   <pic:nvPicPr>
-                    <pic:cNvPr id="0" name=""/>
+                    <pic:cNvPr id="1" name=""/>
                     <pic:cNvPicPr/>
                   </pic:nvPicPr>
                   <pic:blipFill>
-                    <a:blip r:embed="rId10">
-                      <a:lum/>
-                      <a:alphaModFix/>
-                    </a:blip>
-                    <a:srcRect/>
+                    <a:blip r:embed="rId12"/>
                     <a:stretch>
                       <a:fillRect/>
                     </a:stretch>
@@ -1085,7 +1293,7 @@
                   <pic:spPr>
                     <a:xfrm>
                       <a:off x="0" y="0"/>
-                      <a:ext cx="4971960" cy="1676519"/>
+                      <a:ext cx="6332220" cy="2110740"/>
                     </a:xfrm>
                     <a:prstGeom prst="rect">
                       <a:avLst/>
@@ -1094,21 +1302,13 @@
                 </pic:pic>
               </a:graphicData>
             </a:graphic>
-          </wp:anchor>
+          </wp:inline>
         </w:drawing>
       </w:r>
     </w:p>
     <w:p>
       <w:pPr>
         <w:pStyle w:val="Standard"/>
-        <w:rPr>
-          <w:rFonts w:hint="eastAsia"/>
-        </w:rPr>
-      </w:pPr>
-    </w:p>
-    <w:p>
-      <w:pPr>
-        <w:pStyle w:val="Standard"/>
         <w:pageBreakBefore/>
         <w:rPr>
           <w:rFonts w:hint="eastAsia"/>
@@ -1116,47 +1316,43 @@
       </w:pPr>
       <w:r>
         <w:lastRenderedPageBreak/>
-        <w:t>Dans le programmeur avancé, vous pouvez utiliser des blocs pour jouer avec le robot. Amusez-vous avec les blocs pour faire jouer de la musique au robot (attention, les animations sont parfois longues).</w:t>
-      </w:r>
-    </w:p>
-    <w:p>
-      <w:pPr>
-        <w:pStyle w:val="Standard"/>
-        <w:rPr>
-          <w:rFonts w:hint="eastAsia"/>
-        </w:rPr>
-      </w:pPr>
-      <w:r>
-        <w:rPr>
-          <w:noProof/>
-        </w:rPr>
+        <w:t>Dans le programmeur avancé, vous pouvez utiliser des blocs pour jouer avec le robot. Amusez-vous avec les blocs pour faire jouer de la musique au robot</w:t>
+      </w:r>
+      <w:r>
+        <w:t xml:space="preserve"> par exemple</w:t>
+      </w:r>
+      <w:r>
+        <w:t xml:space="preserve"> (attention, les animations sont parfois longues).</w:t>
+      </w:r>
+      <w:r>
+        <w:br/>
+      </w:r>
+    </w:p>
+    <w:p>
+      <w:pPr>
+        <w:pStyle w:val="Standard"/>
+        <w:rPr>
+          <w:rFonts w:hint="eastAsia"/>
+        </w:rPr>
+      </w:pPr>
+      <w:r>
         <w:drawing>
-          <wp:anchor distT="0" distB="0" distL="114300" distR="114300" simplePos="0" relativeHeight="251662336" behindDoc="0" locked="0" layoutInCell="1" allowOverlap="1" wp14:anchorId="1BFC1DE9" wp14:editId="32143B80">
-            <wp:simplePos x="0" y="0"/>
-            <wp:positionH relativeFrom="column">
-              <wp:align>center</wp:align>
-            </wp:positionH>
-            <wp:positionV relativeFrom="paragraph">
-              <wp:align>top</wp:align>
-            </wp:positionV>
-            <wp:extent cx="2924279" cy="5248440"/>
-            <wp:effectExtent l="0" t="0" r="9421" b="9360"/>
-            <wp:wrapTopAndBottom/>
-            <wp:docPr id="8" name="Image8"/>
-            <wp:cNvGraphicFramePr/>
+          <wp:inline distT="0" distB="0" distL="0" distR="0" wp14:anchorId="2C44B6EA" wp14:editId="632A0B51">
+            <wp:extent cx="3277057" cy="5915851"/>
+            <wp:effectExtent l="0" t="0" r="0" b="8890"/>
+            <wp:docPr id="66" name="Image 66"/>
+            <wp:cNvGraphicFramePr>
+              <a:graphicFrameLocks xmlns:a="http://schemas.openxmlformats.org/drawingml/2006/main" noChangeAspect="1"/>
+            </wp:cNvGraphicFramePr>
             <a:graphic xmlns:a="http://schemas.openxmlformats.org/drawingml/2006/main">
               <a:graphicData uri="http://schemas.openxmlformats.org/drawingml/2006/picture">
                 <pic:pic xmlns:pic="http://schemas.openxmlformats.org/drawingml/2006/picture">
                   <pic:nvPicPr>
-                    <pic:cNvPr id="0" name=""/>
+                    <pic:cNvPr id="1" name=""/>
                     <pic:cNvPicPr/>
                   </pic:nvPicPr>
                   <pic:blipFill>
-                    <a:blip r:embed="rId11">
-                      <a:lum/>
-                      <a:alphaModFix/>
-                    </a:blip>
-                    <a:srcRect/>
+                    <a:blip r:embed="rId13"/>
                     <a:stretch>
                       <a:fillRect/>
                     </a:stretch>
@@ -1164,7 +1360,7 @@
                   <pic:spPr>
                     <a:xfrm>
                       <a:off x="0" y="0"/>
-                      <a:ext cx="2924279" cy="5248440"/>
+                      <a:ext cx="3277057" cy="5915851"/>
                     </a:xfrm>
                     <a:prstGeom prst="rect">
                       <a:avLst/>
@@ -1173,7 +1369,7 @@
                 </pic:pic>
               </a:graphicData>
             </a:graphic>
-          </wp:anchor>
+          </wp:inline>
         </w:drawing>
       </w:r>
     </w:p>
@@ -1205,37 +1401,32 @@
           <w:rFonts w:hint="eastAsia"/>
         </w:rPr>
       </w:pPr>
-      <w:r>
-        <w:rPr>
-          <w:noProof/>
-        </w:rPr>
+    </w:p>
+    <w:p>
+      <w:pPr>
+        <w:pStyle w:val="Standard"/>
+        <w:rPr>
+          <w:rFonts w:hint="eastAsia"/>
+        </w:rPr>
+      </w:pPr>
+      <w:r>
         <w:drawing>
-          <wp:anchor distT="0" distB="0" distL="114300" distR="114300" simplePos="0" relativeHeight="251664384" behindDoc="0" locked="0" layoutInCell="1" allowOverlap="1" wp14:anchorId="4D3B7EC2" wp14:editId="7E7AA978">
-            <wp:simplePos x="0" y="0"/>
-            <wp:positionH relativeFrom="column">
-              <wp:align>center</wp:align>
-            </wp:positionH>
-            <wp:positionV relativeFrom="paragraph">
-              <wp:align>top</wp:align>
-            </wp:positionV>
-            <wp:extent cx="2362320" cy="4952880"/>
-            <wp:effectExtent l="0" t="0" r="0" b="120"/>
-            <wp:wrapTopAndBottom/>
-            <wp:docPr id="9" name="Image13"/>
-            <wp:cNvGraphicFramePr/>
+          <wp:inline distT="0" distB="0" distL="0" distR="0" wp14:anchorId="2EDC3EA0" wp14:editId="525B5551">
+            <wp:extent cx="2638793" cy="5620534"/>
+            <wp:effectExtent l="0" t="0" r="9525" b="0"/>
+            <wp:docPr id="67" name="Image 67"/>
+            <wp:cNvGraphicFramePr>
+              <a:graphicFrameLocks xmlns:a="http://schemas.openxmlformats.org/drawingml/2006/main" noChangeAspect="1"/>
+            </wp:cNvGraphicFramePr>
             <a:graphic xmlns:a="http://schemas.openxmlformats.org/drawingml/2006/main">
               <a:graphicData uri="http://schemas.openxmlformats.org/drawingml/2006/picture">
                 <pic:pic xmlns:pic="http://schemas.openxmlformats.org/drawingml/2006/picture">
                   <pic:nvPicPr>
-                    <pic:cNvPr id="0" name=""/>
+                    <pic:cNvPr id="1" name=""/>
                     <pic:cNvPicPr/>
                   </pic:nvPicPr>
                   <pic:blipFill>
-                    <a:blip r:embed="rId12">
-                      <a:lum/>
-                      <a:alphaModFix/>
-                    </a:blip>
-                    <a:srcRect/>
+                    <a:blip r:embed="rId14"/>
                     <a:stretch>
                       <a:fillRect/>
                     </a:stretch>
@@ -1243,7 +1434,7 @@
                   <pic:spPr>
                     <a:xfrm>
                       <a:off x="0" y="0"/>
-                      <a:ext cx="2362320" cy="4952880"/>
+                      <a:ext cx="2638793" cy="5620534"/>
                     </a:xfrm>
                     <a:prstGeom prst="rect">
                       <a:avLst/>
@@ -1252,21 +1443,13 @@
                 </pic:pic>
               </a:graphicData>
             </a:graphic>
-          </wp:anchor>
+          </wp:inline>
         </w:drawing>
       </w:r>
     </w:p>
     <w:p>
       <w:pPr>
         <w:pStyle w:val="Standard"/>
-        <w:rPr>
-          <w:rFonts w:hint="eastAsia"/>
-        </w:rPr>
-      </w:pPr>
-    </w:p>
-    <w:p>
-      <w:pPr>
-        <w:pStyle w:val="Standard"/>
         <w:pageBreakBefore/>
         <w:rPr>
           <w:rFonts w:hint="eastAsia"/>
@@ -1274,47 +1457,45 @@
       </w:pPr>
       <w:r>
         <w:lastRenderedPageBreak/>
-        <w:t>Mettre la case « Arrêter » dans la feuille.</w:t>
-      </w:r>
-    </w:p>
-    <w:p>
-      <w:pPr>
-        <w:pStyle w:val="Standard"/>
-        <w:rPr>
-          <w:rFonts w:hint="eastAsia"/>
-        </w:rPr>
-      </w:pPr>
-      <w:r>
-        <w:rPr>
-          <w:noProof/>
-        </w:rPr>
+        <w:t xml:space="preserve">Mettre </w:t>
+      </w:r>
+      <w:r>
+        <w:t>un bloc</w:t>
+      </w:r>
+      <w:r>
+        <w:t xml:space="preserve"> « Arrêter » dans la feuille.</w:t>
+      </w:r>
+    </w:p>
+    <w:p>
+      <w:pPr>
+        <w:pStyle w:val="Standard"/>
+      </w:pPr>
+    </w:p>
+    <w:p>
+      <w:pPr>
+        <w:pStyle w:val="Standard"/>
+        <w:rPr>
+          <w:rFonts w:hint="eastAsia"/>
+        </w:rPr>
+      </w:pPr>
+      <w:r>
         <w:drawing>
-          <wp:anchor distT="0" distB="0" distL="114300" distR="114300" simplePos="0" relativeHeight="251665408" behindDoc="0" locked="0" layoutInCell="1" allowOverlap="1" wp14:anchorId="42C46E5C" wp14:editId="04CA8C61">
-            <wp:simplePos x="0" y="0"/>
-            <wp:positionH relativeFrom="column">
-              <wp:align>center</wp:align>
-            </wp:positionH>
-            <wp:positionV relativeFrom="paragraph">
-              <wp:align>top</wp:align>
-            </wp:positionV>
-            <wp:extent cx="2371680" cy="4352760"/>
-            <wp:effectExtent l="0" t="0" r="0" b="0"/>
-            <wp:wrapTopAndBottom/>
-            <wp:docPr id="10" name="Image14"/>
-            <wp:cNvGraphicFramePr/>
+          <wp:inline distT="0" distB="0" distL="0" distR="0" wp14:anchorId="7A673F4A" wp14:editId="65F404CC">
+            <wp:extent cx="2505425" cy="4753638"/>
+            <wp:effectExtent l="0" t="0" r="9525" b="0"/>
+            <wp:docPr id="68" name="Image 68"/>
+            <wp:cNvGraphicFramePr>
+              <a:graphicFrameLocks xmlns:a="http://schemas.openxmlformats.org/drawingml/2006/main" noChangeAspect="1"/>
+            </wp:cNvGraphicFramePr>
             <a:graphic xmlns:a="http://schemas.openxmlformats.org/drawingml/2006/main">
               <a:graphicData uri="http://schemas.openxmlformats.org/drawingml/2006/picture">
                 <pic:pic xmlns:pic="http://schemas.openxmlformats.org/drawingml/2006/picture">
                   <pic:nvPicPr>
-                    <pic:cNvPr id="0" name=""/>
+                    <pic:cNvPr id="1" name=""/>
                     <pic:cNvPicPr/>
                   </pic:nvPicPr>
                   <pic:blipFill>
-                    <a:blip r:embed="rId13">
-                      <a:lum/>
-                      <a:alphaModFix/>
-                    </a:blip>
-                    <a:srcRect/>
+                    <a:blip r:embed="rId15"/>
                     <a:stretch>
                       <a:fillRect/>
                     </a:stretch>
@@ -1322,7 +1503,7 @@
                   <pic:spPr>
                     <a:xfrm>
                       <a:off x="0" y="0"/>
-                      <a:ext cx="2371680" cy="4352760"/>
+                      <a:ext cx="2505425" cy="4753638"/>
                     </a:xfrm>
                     <a:prstGeom prst="rect">
                       <a:avLst/>
@@ -1331,7 +1512,7 @@
                 </pic:pic>
               </a:graphicData>
             </a:graphic>
-          </wp:anchor>
+          </wp:inline>
         </w:drawing>
       </w:r>
     </w:p>
@@ -1364,7 +1545,7 @@
         <w:pStyle w:val="Standard"/>
         <w:pageBreakBefore/>
         <w:rPr>
-          <w:rFonts w:hint="eastAsia"/>
+          <w:noProof/>
         </w:rPr>
       </w:pPr>
       <w:r>
@@ -1373,7 +1554,7 @@
         </w:rPr>
         <w:lastRenderedPageBreak/>
         <w:drawing>
-          <wp:anchor distT="0" distB="0" distL="114300" distR="114300" simplePos="0" relativeHeight="251673600" behindDoc="1" locked="0" layoutInCell="1" allowOverlap="1" wp14:anchorId="2018A805" wp14:editId="757DD585">
+          <wp:anchor distT="0" distB="0" distL="114300" distR="114300" simplePos="0" relativeHeight="251673600" behindDoc="1" locked="0" layoutInCell="1" allowOverlap="1" wp14:anchorId="2018A805" wp14:editId="040CB32B">
             <wp:simplePos x="0" y="0"/>
             <wp:positionH relativeFrom="column">
               <wp:posOffset>-2722</wp:posOffset>
@@ -1382,14 +1563,14 @@
               <wp:posOffset>3027861</wp:posOffset>
             </wp:positionV>
             <wp:extent cx="3825240" cy="937260"/>
-            <wp:effectExtent l="0" t="0" r="3810" b="0"/>
+            <wp:effectExtent l="19050" t="19050" r="22860" b="15240"/>
             <wp:wrapTight wrapText="bothSides">
               <wp:wrapPolygon edited="0">
-                <wp:start x="0" y="0"/>
-                <wp:lineTo x="0" y="21073"/>
-                <wp:lineTo x="21514" y="21073"/>
-                <wp:lineTo x="21514" y="0"/>
-                <wp:lineTo x="0" y="0"/>
+                <wp:start x="-108" y="-439"/>
+                <wp:lineTo x="-108" y="21512"/>
+                <wp:lineTo x="21622" y="21512"/>
+                <wp:lineTo x="21622" y="-439"/>
+                <wp:lineTo x="-108" y="-439"/>
               </wp:wrapPolygon>
             </wp:wrapTight>
             <wp:docPr id="22" name="Image 22"/>
@@ -1404,7 +1585,7 @@
                     <pic:cNvPicPr/>
                   </pic:nvPicPr>
                   <pic:blipFill>
-                    <a:blip r:embed="rId14">
+                    <a:blip r:embed="rId16">
                       <a:extLst>
                         <a:ext uri="{28A0092B-C50C-407E-A947-70E740481C1C}">
                           <a14:useLocalDpi xmlns:a14="http://schemas.microsoft.com/office/drawing/2010/main" val="0"/>
@@ -1423,6 +1604,11 @@
                     <a:prstGeom prst="rect">
                       <a:avLst/>
                     </a:prstGeom>
+                    <a:ln>
+                      <a:solidFill>
+                        <a:schemeClr val="tx1"/>
+                      </a:solidFill>
+                    </a:ln>
                   </pic:spPr>
                 </pic:pic>
               </a:graphicData>
@@ -1435,7 +1621,7 @@
           <w:noProof/>
         </w:rPr>
         <w:drawing>
-          <wp:anchor distT="0" distB="0" distL="114300" distR="114300" simplePos="0" relativeHeight="251672576" behindDoc="1" locked="0" layoutInCell="1" allowOverlap="1" wp14:anchorId="321F67FD" wp14:editId="79E5363D">
+          <wp:anchor distT="0" distB="0" distL="114300" distR="114300" simplePos="0" relativeHeight="251672576" behindDoc="1" locked="0" layoutInCell="1" allowOverlap="1" wp14:anchorId="321F67FD" wp14:editId="7D683363">
             <wp:simplePos x="0" y="0"/>
             <wp:positionH relativeFrom="column">
               <wp:posOffset>19050</wp:posOffset>
@@ -1444,14 +1630,14 @@
               <wp:posOffset>255270</wp:posOffset>
             </wp:positionV>
             <wp:extent cx="2276475" cy="2524125"/>
-            <wp:effectExtent l="0" t="0" r="9525" b="9525"/>
+            <wp:effectExtent l="19050" t="19050" r="28575" b="28575"/>
             <wp:wrapTight wrapText="bothSides">
               <wp:wrapPolygon edited="0">
-                <wp:start x="0" y="0"/>
-                <wp:lineTo x="0" y="21518"/>
-                <wp:lineTo x="21510" y="21518"/>
-                <wp:lineTo x="21510" y="0"/>
-                <wp:lineTo x="0" y="0"/>
+                <wp:start x="-181" y="-163"/>
+                <wp:lineTo x="-181" y="21682"/>
+                <wp:lineTo x="21690" y="21682"/>
+                <wp:lineTo x="21690" y="-163"/>
+                <wp:lineTo x="-181" y="-163"/>
               </wp:wrapPolygon>
             </wp:wrapTight>
             <wp:docPr id="20" name="Image 20"/>
@@ -1466,7 +1652,7 @@
                     <pic:cNvPicPr/>
                   </pic:nvPicPr>
                   <pic:blipFill>
-                    <a:blip r:embed="rId15">
+                    <a:blip r:embed="rId17">
                       <a:extLst>
                         <a:ext uri="{28A0092B-C50C-407E-A947-70E740481C1C}">
                           <a14:useLocalDpi xmlns:a14="http://schemas.microsoft.com/office/drawing/2010/main" val="0"/>
@@ -1485,6 +1671,11 @@
                     <a:prstGeom prst="rect">
                       <a:avLst/>
                     </a:prstGeom>
+                    <a:ln>
+                      <a:solidFill>
+                        <a:schemeClr val="tx1"/>
+                      </a:solidFill>
+                    </a:ln>
                   </pic:spPr>
                 </pic:pic>
               </a:graphicData>
@@ -1591,117 +1782,10 @@
           <w:noProof/>
         </w:rPr>
         <w:drawing>
-          <wp:inline distT="0" distB="0" distL="0" distR="0" wp14:anchorId="3B720F65" wp14:editId="21C5777A">
+          <wp:inline distT="0" distB="0" distL="0" distR="0" wp14:anchorId="3B720F65" wp14:editId="65EA1280">
             <wp:extent cx="3619814" cy="823031"/>
-            <wp:effectExtent l="0" t="0" r="0" b="0"/>
+            <wp:effectExtent l="19050" t="19050" r="19050" b="15240"/>
             <wp:docPr id="24" name="Image 24"/>
-            <wp:cNvGraphicFramePr>
-              <a:graphicFrameLocks xmlns:a="http://schemas.openxmlformats.org/drawingml/2006/main" noChangeAspect="1"/>
-            </wp:cNvGraphicFramePr>
-            <a:graphic xmlns:a="http://schemas.openxmlformats.org/drawingml/2006/main">
-              <a:graphicData uri="http://schemas.openxmlformats.org/drawingml/2006/picture">
-                <pic:pic xmlns:pic="http://schemas.openxmlformats.org/drawingml/2006/picture">
-                  <pic:nvPicPr>
-                    <pic:cNvPr id="1" name=""/>
-                    <pic:cNvPicPr/>
-                  </pic:nvPicPr>
-                  <pic:blipFill>
-                    <a:blip r:embed="rId16"/>
-                    <a:stretch>
-                      <a:fillRect/>
-                    </a:stretch>
-                  </pic:blipFill>
-                  <pic:spPr>
-                    <a:xfrm>
-                      <a:off x="0" y="0"/>
-                      <a:ext cx="3619814" cy="823031"/>
-                    </a:xfrm>
-                    <a:prstGeom prst="rect">
-                      <a:avLst/>
-                    </a:prstGeom>
-                  </pic:spPr>
-                </pic:pic>
-              </a:graphicData>
-            </a:graphic>
-          </wp:inline>
-        </w:drawing>
-      </w:r>
-      <w:r>
-        <w:rPr>
-          <w:noProof/>
-        </w:rPr>
-        <w:br/>
-        <w:t>Cliquer sur la flèche de la case Exercise pour accéder à la liste des animations possibles.</w:t>
-      </w:r>
-      <w:r>
-        <w:rPr>
-          <w:noProof/>
-        </w:rPr>
-        <w:br/>
-      </w:r>
-      <w:r>
-        <w:rPr>
-          <w:noProof/>
-        </w:rPr>
-        <w:drawing>
-          <wp:inline distT="0" distB="0" distL="0" distR="0" wp14:anchorId="7F1288F8" wp14:editId="051D8869">
-            <wp:extent cx="5723116" cy="914479"/>
-            <wp:effectExtent l="0" t="0" r="0" b="0"/>
-            <wp:docPr id="26" name="Image 26"/>
-            <wp:cNvGraphicFramePr>
-              <a:graphicFrameLocks xmlns:a="http://schemas.openxmlformats.org/drawingml/2006/main" noChangeAspect="1"/>
-            </wp:cNvGraphicFramePr>
-            <a:graphic xmlns:a="http://schemas.openxmlformats.org/drawingml/2006/main">
-              <a:graphicData uri="http://schemas.openxmlformats.org/drawingml/2006/picture">
-                <pic:pic xmlns:pic="http://schemas.openxmlformats.org/drawingml/2006/picture">
-                  <pic:nvPicPr>
-                    <pic:cNvPr id="1" name=""/>
-                    <pic:cNvPicPr/>
-                  </pic:nvPicPr>
-                  <pic:blipFill>
-                    <a:blip r:embed="rId17"/>
-                    <a:stretch>
-                      <a:fillRect/>
-                    </a:stretch>
-                  </pic:blipFill>
-                  <pic:spPr>
-                    <a:xfrm>
-                      <a:off x="0" y="0"/>
-                      <a:ext cx="5723116" cy="914479"/>
-                    </a:xfrm>
-                    <a:prstGeom prst="rect">
-                      <a:avLst/>
-                    </a:prstGeom>
-                  </pic:spPr>
-                </pic:pic>
-              </a:graphicData>
-            </a:graphic>
-          </wp:inline>
-        </w:drawing>
-      </w:r>
-      <w:r>
-        <w:rPr>
-          <w:noProof/>
-        </w:rPr>
-        <w:br/>
-        <w:t>Après avoir choisi l’animation de votre choix, cliquer sur Accept.</w:t>
-      </w:r>
-      <w:r>
-        <w:rPr>
-          <w:noProof/>
-        </w:rPr>
-        <w:t xml:space="preserve"> </w:t>
-      </w:r>
-      <w:r>
-        <w:rPr>
-          <w:noProof/>
-        </w:rPr>
-        <w:lastRenderedPageBreak/>
-        <w:drawing>
-          <wp:inline distT="0" distB="0" distL="0" distR="0" wp14:anchorId="43E655B3" wp14:editId="76728E50">
-            <wp:extent cx="5791702" cy="5654530"/>
-            <wp:effectExtent l="0" t="0" r="0" b="3810"/>
-            <wp:docPr id="27" name="Image 27"/>
             <wp:cNvGraphicFramePr>
               <a:graphicFrameLocks xmlns:a="http://schemas.openxmlformats.org/drawingml/2006/main" noChangeAspect="1"/>
             </wp:cNvGraphicFramePr>
@@ -1721,11 +1805,16 @@
                   <pic:spPr>
                     <a:xfrm>
                       <a:off x="0" y="0"/>
-                      <a:ext cx="5791702" cy="5654530"/>
+                      <a:ext cx="3619814" cy="823031"/>
                     </a:xfrm>
                     <a:prstGeom prst="rect">
                       <a:avLst/>
                     </a:prstGeom>
+                    <a:ln>
+                      <a:solidFill>
+                        <a:schemeClr val="tx1"/>
+                      </a:solidFill>
+                    </a:ln>
                   </pic:spPr>
                 </pic:pic>
               </a:graphicData>
@@ -1734,42 +1823,27 @@
         </w:drawing>
       </w:r>
       <w:r>
-        <w:t xml:space="preserve"> </w:t>
-      </w:r>
-      <w:r>
-        <w:br/>
-      </w:r>
-    </w:p>
-    <w:p>
-      <w:pPr>
-        <w:pStyle w:val="Standard"/>
-        <w:pageBreakBefore/>
-        <w:rPr>
-          <w:rFonts w:hint="eastAsia"/>
-        </w:rPr>
-      </w:pPr>
-      <w:r>
-        <w:lastRenderedPageBreak/>
-        <w:t>Lorsque vous êtes satisfaits de votre programme, exécutez-le sur le robot en cliquant sur le bouton « Play ».</w:t>
-      </w:r>
-      <w:r>
-        <w:br/>
-      </w:r>
-      <w:r>
-        <w:rPr>
-          <w:noProof/>
-        </w:rPr>
-        <w:t xml:space="preserve"> </w:t>
+        <w:rPr>
+          <w:noProof/>
+        </w:rPr>
+        <w:br/>
+        <w:t>Cliquer sur la flèche de la case Exercise pour accéder à la liste des animations possibles.</w:t>
+      </w:r>
+      <w:r>
+        <w:rPr>
+          <w:noProof/>
+        </w:rPr>
+        <w:br/>
       </w:r>
       <w:r>
         <w:rPr>
           <w:noProof/>
         </w:rPr>
         <w:drawing>
-          <wp:inline distT="0" distB="0" distL="0" distR="0" wp14:anchorId="7D53A7E9" wp14:editId="0D5D9D0B">
-            <wp:extent cx="4046571" cy="5296359"/>
+          <wp:inline distT="0" distB="0" distL="0" distR="0" wp14:anchorId="7F1288F8" wp14:editId="051D8869">
+            <wp:extent cx="5723116" cy="914479"/>
             <wp:effectExtent l="0" t="0" r="0" b="0"/>
-            <wp:docPr id="28" name="Image 28"/>
+            <wp:docPr id="26" name="Image 26"/>
             <wp:cNvGraphicFramePr>
               <a:graphicFrameLocks xmlns:a="http://schemas.openxmlformats.org/drawingml/2006/main" noChangeAspect="1"/>
             </wp:cNvGraphicFramePr>
@@ -1789,6 +1863,142 @@
                   <pic:spPr>
                     <a:xfrm>
                       <a:off x="0" y="0"/>
+                      <a:ext cx="5723116" cy="914479"/>
+                    </a:xfrm>
+                    <a:prstGeom prst="rect">
+                      <a:avLst/>
+                    </a:prstGeom>
+                  </pic:spPr>
+                </pic:pic>
+              </a:graphicData>
+            </a:graphic>
+          </wp:inline>
+        </w:drawing>
+      </w:r>
+      <w:r>
+        <w:rPr>
+          <w:noProof/>
+        </w:rPr>
+        <w:br/>
+      </w:r>
+    </w:p>
+    <w:p>
+      <w:pPr>
+        <w:pStyle w:val="Standard"/>
+        <w:pageBreakBefore/>
+        <w:rPr>
+          <w:rFonts w:hint="eastAsia"/>
+        </w:rPr>
+      </w:pPr>
+      <w:r>
+        <w:rPr>
+          <w:noProof/>
+        </w:rPr>
+        <w:lastRenderedPageBreak/>
+        <w:t>Après avoir choisi l’animation de votre choix, cliquer sur Accept.</w:t>
+      </w:r>
+      <w:r>
+        <w:rPr>
+          <w:noProof/>
+        </w:rPr>
+        <w:t xml:space="preserve"> </w:t>
+      </w:r>
+      <w:r>
+        <w:t xml:space="preserve"> </w:t>
+      </w:r>
+      <w:r>
+        <w:br/>
+      </w:r>
+      <w:r>
+        <w:br/>
+      </w:r>
+      <w:r>
+        <w:drawing>
+          <wp:inline distT="0" distB="0" distL="0" distR="0" wp14:anchorId="0A6EDB8C" wp14:editId="7A92EF4F">
+            <wp:extent cx="6332220" cy="6184265"/>
+            <wp:effectExtent l="0" t="0" r="0" b="6985"/>
+            <wp:docPr id="69" name="Image 69"/>
+            <wp:cNvGraphicFramePr>
+              <a:graphicFrameLocks xmlns:a="http://schemas.openxmlformats.org/drawingml/2006/main" noChangeAspect="1"/>
+            </wp:cNvGraphicFramePr>
+            <a:graphic xmlns:a="http://schemas.openxmlformats.org/drawingml/2006/main">
+              <a:graphicData uri="http://schemas.openxmlformats.org/drawingml/2006/picture">
+                <pic:pic xmlns:pic="http://schemas.openxmlformats.org/drawingml/2006/picture">
+                  <pic:nvPicPr>
+                    <pic:cNvPr id="1" name=""/>
+                    <pic:cNvPicPr/>
+                  </pic:nvPicPr>
+                  <pic:blipFill>
+                    <a:blip r:embed="rId20"/>
+                    <a:stretch>
+                      <a:fillRect/>
+                    </a:stretch>
+                  </pic:blipFill>
+                  <pic:spPr>
+                    <a:xfrm>
+                      <a:off x="0" y="0"/>
+                      <a:ext cx="6332220" cy="6184265"/>
+                    </a:xfrm>
+                    <a:prstGeom prst="rect">
+                      <a:avLst/>
+                    </a:prstGeom>
+                  </pic:spPr>
+                </pic:pic>
+              </a:graphicData>
+            </a:graphic>
+          </wp:inline>
+        </w:drawing>
+      </w:r>
+    </w:p>
+    <w:p>
+      <w:pPr>
+        <w:pStyle w:val="Standard"/>
+        <w:pageBreakBefore/>
+        <w:rPr>
+          <w:rFonts w:hint="eastAsia"/>
+        </w:rPr>
+      </w:pPr>
+      <w:r>
+        <w:lastRenderedPageBreak/>
+        <w:t>Lorsque vous êtes satisfaits de votre programme, exécutez-le sur le robot en cliquant sur le bouton « Play ».</w:t>
+      </w:r>
+      <w:r>
+        <w:br/>
+      </w:r>
+      <w:r>
+        <w:rPr>
+          <w:noProof/>
+        </w:rPr>
+        <w:t xml:space="preserve"> </w:t>
+      </w:r>
+      <w:r>
+        <w:rPr>
+          <w:noProof/>
+        </w:rPr>
+        <w:drawing>
+          <wp:inline distT="0" distB="0" distL="0" distR="0" wp14:anchorId="7D53A7E9" wp14:editId="0D5D9D0B">
+            <wp:extent cx="4046571" cy="5296359"/>
+            <wp:effectExtent l="0" t="0" r="0" b="0"/>
+            <wp:docPr id="28" name="Image 28"/>
+            <wp:cNvGraphicFramePr>
+              <a:graphicFrameLocks xmlns:a="http://schemas.openxmlformats.org/drawingml/2006/main" noChangeAspect="1"/>
+            </wp:cNvGraphicFramePr>
+            <a:graphic xmlns:a="http://schemas.openxmlformats.org/drawingml/2006/main">
+              <a:graphicData uri="http://schemas.openxmlformats.org/drawingml/2006/picture">
+                <pic:pic xmlns:pic="http://schemas.openxmlformats.org/drawingml/2006/picture">
+                  <pic:nvPicPr>
+                    <pic:cNvPr id="1" name=""/>
+                    <pic:cNvPicPr/>
+                  </pic:nvPicPr>
+                  <pic:blipFill>
+                    <a:blip r:embed="rId21"/>
+                    <a:stretch>
+                      <a:fillRect/>
+                    </a:stretch>
+                  </pic:blipFill>
+                  <pic:spPr>
+                    <a:xfrm>
+                      <a:off x="0" y="0"/>
                       <a:ext cx="4046571" cy="5296359"/>
                     </a:xfrm>
                     <a:prstGeom prst="rect">
@@ -1811,37 +2021,33 @@
         </w:rPr>
       </w:pPr>
       <w:r>
-        <w:rPr>
-          <w:noProof/>
-        </w:rPr>
         <w:lastRenderedPageBreak/>
+        <w:t>Placer un bloc de votre choix comme « Langage ».</w:t>
+      </w:r>
+      <w:r>
+        <w:br/>
+      </w:r>
+      <w:r>
+        <w:br/>
+      </w:r>
+      <w:r>
         <w:drawing>
-          <wp:anchor distT="0" distB="0" distL="114300" distR="114300" simplePos="0" relativeHeight="251681792" behindDoc="0" locked="0" layoutInCell="1" allowOverlap="1" wp14:anchorId="1A6F0968" wp14:editId="15602473">
-            <wp:simplePos x="0" y="0"/>
-            <wp:positionH relativeFrom="column">
-              <wp:posOffset>-7076</wp:posOffset>
-            </wp:positionH>
-            <wp:positionV relativeFrom="paragraph">
-              <wp:posOffset>251460</wp:posOffset>
-            </wp:positionV>
-            <wp:extent cx="2362320" cy="2762280"/>
-            <wp:effectExtent l="0" t="0" r="0" b="0"/>
-            <wp:wrapTopAndBottom/>
-            <wp:docPr id="11" name="Image15"/>
-            <wp:cNvGraphicFramePr/>
+          <wp:inline distT="0" distB="0" distL="0" distR="0" wp14:anchorId="19B60491" wp14:editId="76D9E2E6">
+            <wp:extent cx="2505425" cy="2972215"/>
+            <wp:effectExtent l="0" t="0" r="9525" b="0"/>
+            <wp:docPr id="75" name="Image 75" descr="Une image contenant texte&#10;&#10;Description générée automatiquement"/>
+            <wp:cNvGraphicFramePr>
+              <a:graphicFrameLocks xmlns:a="http://schemas.openxmlformats.org/drawingml/2006/main" noChangeAspect="1"/>
+            </wp:cNvGraphicFramePr>
             <a:graphic xmlns:a="http://schemas.openxmlformats.org/drawingml/2006/main">
               <a:graphicData uri="http://schemas.openxmlformats.org/drawingml/2006/picture">
                 <pic:pic xmlns:pic="http://schemas.openxmlformats.org/drawingml/2006/picture">
                   <pic:nvPicPr>
-                    <pic:cNvPr id="0" name=""/>
+                    <pic:cNvPr id="75" name="Image 75" descr="Une image contenant texte&#10;&#10;Description générée automatiquement"/>
                     <pic:cNvPicPr/>
                   </pic:nvPicPr>
                   <pic:blipFill>
-                    <a:blip r:embed="rId20">
-                      <a:lum/>
-                      <a:alphaModFix/>
-                    </a:blip>
-                    <a:srcRect/>
+                    <a:blip r:embed="rId22"/>
                     <a:stretch>
                       <a:fillRect/>
                     </a:stretch>
@@ -1849,7 +2055,7 @@
                   <pic:spPr>
                     <a:xfrm>
                       <a:off x="0" y="0"/>
-                      <a:ext cx="2362320" cy="2762280"/>
+                      <a:ext cx="2505425" cy="2972215"/>
                     </a:xfrm>
                     <a:prstGeom prst="rect">
                       <a:avLst/>
@@ -1858,18 +2064,42 @@
                 </pic:pic>
               </a:graphicData>
             </a:graphic>
-          </wp:anchor>
+          </wp:inline>
         </w:drawing>
       </w:r>
-      <w:r>
-        <w:t>Placer un bloc de votre choix comme « Langage ».</w:t>
-      </w:r>
-    </w:p>
-    <w:p>
-      <w:pPr>
-        <w:pStyle w:val="Standard"/>
-        <w:rPr>
-          <w:rFonts w:hint="eastAsia"/>
+    </w:p>
+    <w:p>
+      <w:pPr>
+        <w:pStyle w:val="Standard"/>
+        <w:rPr>
+          <w:rFonts w:hint="eastAsia"/>
+        </w:rPr>
+      </w:pPr>
+    </w:p>
+    <w:p>
+      <w:pPr>
+        <w:pStyle w:val="Standard"/>
+        <w:rPr>
+          <w:rFonts w:hint="eastAsia"/>
+          <w:noProof/>
+        </w:rPr>
+      </w:pPr>
+      <w:r>
+        <w:t>Quand le bloc est placé, cliquer dessus pour le modifier (crayon).</w:t>
+      </w:r>
+      <w:r>
+        <w:rPr>
+          <w:noProof/>
+        </w:rPr>
+        <w:t xml:space="preserve"> </w:t>
+      </w:r>
+    </w:p>
+    <w:p>
+      <w:pPr>
+        <w:pStyle w:val="Standard"/>
+        <w:rPr>
+          <w:rFonts w:hint="eastAsia"/>
+          <w:noProof/>
         </w:rPr>
       </w:pPr>
     </w:p>
@@ -1886,321 +2116,10 @@
           <w:noProof/>
         </w:rPr>
         <w:drawing>
-          <wp:anchor distT="0" distB="0" distL="114300" distR="114300" simplePos="0" relativeHeight="251686912" behindDoc="1" locked="0" layoutInCell="1" allowOverlap="1" wp14:anchorId="4038B85C" wp14:editId="797D4AF1">
-            <wp:simplePos x="0" y="0"/>
-            <wp:positionH relativeFrom="column">
-              <wp:posOffset>74295</wp:posOffset>
-            </wp:positionH>
-            <wp:positionV relativeFrom="paragraph">
-              <wp:posOffset>314325</wp:posOffset>
-            </wp:positionV>
-            <wp:extent cx="1809115" cy="1809115"/>
-            <wp:effectExtent l="0" t="0" r="635" b="635"/>
-            <wp:wrapTight wrapText="bothSides">
-              <wp:wrapPolygon edited="0">
-                <wp:start x="0" y="0"/>
-                <wp:lineTo x="0" y="21380"/>
-                <wp:lineTo x="21380" y="21380"/>
-                <wp:lineTo x="21380" y="0"/>
-                <wp:lineTo x="0" y="0"/>
-              </wp:wrapPolygon>
-            </wp:wrapTight>
-            <wp:docPr id="21" name="Image16"/>
-            <wp:cNvGraphicFramePr/>
-            <a:graphic xmlns:a="http://schemas.openxmlformats.org/drawingml/2006/main">
-              <a:graphicData uri="http://schemas.openxmlformats.org/drawingml/2006/picture">
-                <pic:pic xmlns:pic="http://schemas.openxmlformats.org/drawingml/2006/picture">
-                  <pic:nvPicPr>
-                    <pic:cNvPr id="0" name=""/>
-                    <pic:cNvPicPr/>
-                  </pic:nvPicPr>
-                  <pic:blipFill>
-                    <a:blip r:embed="rId21">
-                      <a:lum/>
-                      <a:alphaModFix/>
-                    </a:blip>
-                    <a:srcRect/>
-                    <a:stretch>
-                      <a:fillRect/>
-                    </a:stretch>
-                  </pic:blipFill>
-                  <pic:spPr>
-                    <a:xfrm>
-                      <a:off x="0" y="0"/>
-                      <a:ext cx="1809115" cy="1809115"/>
-                    </a:xfrm>
-                    <a:prstGeom prst="rect">
-                      <a:avLst/>
-                    </a:prstGeom>
-                  </pic:spPr>
-                </pic:pic>
-              </a:graphicData>
-            </a:graphic>
-          </wp:anchor>
-        </w:drawing>
-      </w:r>
-      <w:r>
-        <w:t>Quand le bloc est placé, cliquer dessus pour le modifier (crayon).</w:t>
-      </w:r>
-      <w:r>
-        <w:rPr>
-          <w:noProof/>
-        </w:rPr>
-        <w:t xml:space="preserve"> </w:t>
-      </w:r>
-    </w:p>
-    <w:p>
-      <w:pPr>
-        <w:pStyle w:val="Standard"/>
-        <w:rPr>
-          <w:rFonts w:hint="eastAsia"/>
-          <w:noProof/>
-        </w:rPr>
-      </w:pPr>
-    </w:p>
-    <w:p>
-      <w:pPr>
-        <w:pStyle w:val="Standard"/>
-        <w:rPr>
-          <w:rFonts w:hint="eastAsia"/>
-          <w:noProof/>
-        </w:rPr>
-      </w:pPr>
-    </w:p>
-    <w:p>
-      <w:pPr>
-        <w:pStyle w:val="Standard"/>
-        <w:rPr>
-          <w:rFonts w:hint="eastAsia"/>
-          <w:noProof/>
-        </w:rPr>
-      </w:pPr>
-    </w:p>
-    <w:p>
-      <w:pPr>
-        <w:pStyle w:val="Standard"/>
-        <w:rPr>
-          <w:rFonts w:hint="eastAsia"/>
-          <w:noProof/>
-        </w:rPr>
-      </w:pPr>
-    </w:p>
-    <w:p>
-      <w:pPr>
-        <w:pStyle w:val="Standard"/>
-        <w:rPr>
-          <w:rFonts w:hint="eastAsia"/>
-          <w:noProof/>
-        </w:rPr>
-      </w:pPr>
-    </w:p>
-    <w:p>
-      <w:pPr>
-        <w:pStyle w:val="Standard"/>
-        <w:rPr>
-          <w:rFonts w:hint="eastAsia"/>
-          <w:noProof/>
-        </w:rPr>
-      </w:pPr>
-    </w:p>
-    <w:p>
-      <w:pPr>
-        <w:pStyle w:val="Standard"/>
-        <w:rPr>
-          <w:rFonts w:hint="eastAsia"/>
-          <w:noProof/>
-        </w:rPr>
-      </w:pPr>
-    </w:p>
-    <w:p>
-      <w:pPr>
-        <w:pStyle w:val="Standard"/>
-        <w:rPr>
-          <w:rFonts w:hint="eastAsia"/>
-          <w:noProof/>
-        </w:rPr>
-      </w:pPr>
-    </w:p>
-    <w:p>
-      <w:pPr>
-        <w:pStyle w:val="Standard"/>
-        <w:rPr>
-          <w:rFonts w:hint="eastAsia"/>
-          <w:noProof/>
-        </w:rPr>
-      </w:pPr>
-    </w:p>
-    <w:p>
-      <w:pPr>
-        <w:pStyle w:val="Standard"/>
-        <w:rPr>
-          <w:rFonts w:hint="eastAsia"/>
-          <w:noProof/>
-        </w:rPr>
-      </w:pPr>
-    </w:p>
-    <w:p>
-      <w:pPr>
-        <w:pStyle w:val="Standard"/>
-        <w:rPr>
-          <w:rFonts w:hint="eastAsia"/>
-          <w:noProof/>
-        </w:rPr>
-      </w:pPr>
-    </w:p>
-    <w:p>
-      <w:pPr>
-        <w:pStyle w:val="Standard"/>
-        <w:rPr>
-          <w:rFonts w:hint="eastAsia"/>
-          <w:noProof/>
-        </w:rPr>
-      </w:pPr>
-    </w:p>
-    <w:p>
-      <w:pPr>
-        <w:pStyle w:val="Standard"/>
-        <w:rPr>
-          <w:rFonts w:hint="eastAsia"/>
-        </w:rPr>
-      </w:pPr>
-      <w:r>
-        <w:rPr>
-          <w:noProof/>
-        </w:rPr>
-        <w:lastRenderedPageBreak/>
-        <w:drawing>
-          <wp:anchor distT="0" distB="0" distL="114300" distR="114300" simplePos="0" relativeHeight="251684864" behindDoc="0" locked="0" layoutInCell="1" allowOverlap="1" wp14:anchorId="350C4D0F" wp14:editId="33F51570">
-            <wp:simplePos x="0" y="0"/>
-            <wp:positionH relativeFrom="column">
-              <wp:posOffset>-7620</wp:posOffset>
-            </wp:positionH>
-            <wp:positionV relativeFrom="paragraph">
-              <wp:posOffset>228600</wp:posOffset>
-            </wp:positionV>
-            <wp:extent cx="5753100" cy="7305675"/>
-            <wp:effectExtent l="0" t="0" r="0" b="9360"/>
-            <wp:wrapSquare wrapText="bothSides"/>
-            <wp:docPr id="13" name="Image17"/>
-            <wp:cNvGraphicFramePr/>
-            <a:graphic xmlns:a="http://schemas.openxmlformats.org/drawingml/2006/main">
-              <a:graphicData uri="http://schemas.openxmlformats.org/drawingml/2006/picture">
-                <pic:pic xmlns:pic="http://schemas.openxmlformats.org/drawingml/2006/picture">
-                  <pic:nvPicPr>
-                    <pic:cNvPr id="0" name=""/>
-                    <pic:cNvPicPr/>
-                  </pic:nvPicPr>
-                  <pic:blipFill>
-                    <a:blip r:embed="rId22">
-                      <a:lum/>
-                      <a:alphaModFix/>
-                    </a:blip>
-                    <a:srcRect/>
-                    <a:stretch>
-                      <a:fillRect/>
-                    </a:stretch>
-                  </pic:blipFill>
-                  <pic:spPr>
-                    <a:xfrm>
-                      <a:off x="0" y="0"/>
-                      <a:ext cx="5753100" cy="7305675"/>
-                    </a:xfrm>
-                    <a:prstGeom prst="rect">
-                      <a:avLst/>
-                    </a:prstGeom>
-                  </pic:spPr>
-                </pic:pic>
-              </a:graphicData>
-            </a:graphic>
-          </wp:anchor>
-        </w:drawing>
-      </w:r>
-      <w:r>
-        <w:t>Entrer le texte que vous voulez.</w:t>
-      </w:r>
-    </w:p>
-    <w:p>
-      <w:pPr>
-        <w:pStyle w:val="Standard"/>
-        <w:rPr>
-          <w:rFonts w:hint="eastAsia"/>
-        </w:rPr>
-      </w:pPr>
-      <w:r>
-        <w:rPr>
-          <w:noProof/>
-        </w:rPr>
-        <w:drawing>
-          <wp:anchor distT="0" distB="0" distL="114300" distR="114300" simplePos="0" relativeHeight="251682816" behindDoc="0" locked="0" layoutInCell="1" allowOverlap="1" wp14:anchorId="1D619979" wp14:editId="44497646">
-            <wp:simplePos x="0" y="0"/>
-            <wp:positionH relativeFrom="column">
-              <wp:align>center</wp:align>
-            </wp:positionH>
-            <wp:positionV relativeFrom="paragraph">
-              <wp:align>top</wp:align>
-            </wp:positionV>
-            <wp:extent cx="1809719" cy="1809719"/>
-            <wp:effectExtent l="0" t="0" r="31" b="31"/>
-            <wp:wrapTopAndBottom/>
-            <wp:docPr id="12" name="Image16"/>
-            <wp:cNvGraphicFramePr/>
-            <a:graphic xmlns:a="http://schemas.openxmlformats.org/drawingml/2006/main">
-              <a:graphicData uri="http://schemas.openxmlformats.org/drawingml/2006/picture">
-                <pic:pic xmlns:pic="http://schemas.openxmlformats.org/drawingml/2006/picture">
-                  <pic:nvPicPr>
-                    <pic:cNvPr id="0" name=""/>
-                    <pic:cNvPicPr/>
-                  </pic:nvPicPr>
-                  <pic:blipFill>
-                    <a:blip r:embed="rId21">
-                      <a:lum/>
-                      <a:alphaModFix/>
-                    </a:blip>
-                    <a:srcRect/>
-                    <a:stretch>
-                      <a:fillRect/>
-                    </a:stretch>
-                  </pic:blipFill>
-                  <pic:spPr>
-                    <a:xfrm>
-                      <a:off x="0" y="0"/>
-                      <a:ext cx="1809719" cy="1809719"/>
-                    </a:xfrm>
-                    <a:prstGeom prst="rect">
-                      <a:avLst/>
-                    </a:prstGeom>
-                  </pic:spPr>
-                </pic:pic>
-              </a:graphicData>
-            </a:graphic>
-          </wp:anchor>
-        </w:drawing>
-      </w:r>
-    </w:p>
-    <w:p>
-      <w:pPr>
-        <w:pStyle w:val="Standard"/>
-        <w:pageBreakBefore/>
-        <w:rPr>
-          <w:rFonts w:hint="eastAsia"/>
-        </w:rPr>
-      </w:pPr>
-      <w:r>
-        <w:lastRenderedPageBreak/>
-        <w:t>Connectez le bloc entre le départ et la fin</w:t>
-      </w:r>
-      <w:r>
-        <w:t>.</w:t>
-      </w:r>
-      <w:r>
-        <w:rPr>
-          <w:noProof/>
-        </w:rPr>
-        <w:drawing>
-          <wp:inline distT="0" distB="0" distL="0" distR="0" wp14:anchorId="407F3716" wp14:editId="6B712E3E">
-            <wp:extent cx="4778154" cy="990686"/>
-            <wp:effectExtent l="0" t="0" r="3810" b="0"/>
-            <wp:docPr id="29" name="Image 29"/>
+          <wp:inline distT="0" distB="0" distL="0" distR="0" wp14:anchorId="53D4CAEF" wp14:editId="257A2445">
+            <wp:extent cx="3848637" cy="3477110"/>
+            <wp:effectExtent l="0" t="0" r="0" b="9525"/>
+            <wp:docPr id="86" name="Image 86"/>
             <wp:cNvGraphicFramePr>
               <a:graphicFrameLocks xmlns:a="http://schemas.openxmlformats.org/drawingml/2006/main" noChangeAspect="1"/>
             </wp:cNvGraphicFramePr>
@@ -2220,6 +2139,196 @@
                   <pic:spPr>
                     <a:xfrm>
                       <a:off x="0" y="0"/>
+                      <a:ext cx="3848637" cy="3477110"/>
+                    </a:xfrm>
+                    <a:prstGeom prst="rect">
+                      <a:avLst/>
+                    </a:prstGeom>
+                  </pic:spPr>
+                </pic:pic>
+              </a:graphicData>
+            </a:graphic>
+          </wp:inline>
+        </w:drawing>
+      </w:r>
+    </w:p>
+    <w:p>
+      <w:pPr>
+        <w:pStyle w:val="Standard"/>
+        <w:rPr>
+          <w:rFonts w:hint="eastAsia"/>
+          <w:noProof/>
+        </w:rPr>
+      </w:pPr>
+    </w:p>
+    <w:p>
+      <w:pPr>
+        <w:pStyle w:val="Standard"/>
+        <w:rPr>
+          <w:rFonts w:hint="eastAsia"/>
+          <w:noProof/>
+        </w:rPr>
+      </w:pPr>
+    </w:p>
+    <w:p>
+      <w:pPr>
+        <w:pStyle w:val="Standard"/>
+        <w:rPr>
+          <w:rFonts w:hint="eastAsia"/>
+          <w:noProof/>
+        </w:rPr>
+      </w:pPr>
+    </w:p>
+    <w:p>
+      <w:pPr>
+        <w:pStyle w:val="Standard"/>
+        <w:rPr>
+          <w:rFonts w:hint="eastAsia"/>
+          <w:noProof/>
+        </w:rPr>
+      </w:pPr>
+    </w:p>
+    <w:p>
+      <w:pPr>
+        <w:pStyle w:val="Standard"/>
+        <w:rPr>
+          <w:rFonts w:hint="eastAsia"/>
+          <w:noProof/>
+        </w:rPr>
+      </w:pPr>
+    </w:p>
+    <w:p>
+      <w:pPr>
+        <w:pStyle w:val="Standard"/>
+        <w:rPr>
+          <w:rFonts w:hint="eastAsia"/>
+          <w:noProof/>
+        </w:rPr>
+      </w:pPr>
+    </w:p>
+    <w:p>
+      <w:pPr>
+        <w:pStyle w:val="Standard"/>
+        <w:rPr>
+          <w:rFonts w:hint="eastAsia"/>
+          <w:noProof/>
+        </w:rPr>
+      </w:pPr>
+    </w:p>
+    <w:p>
+      <w:pPr>
+        <w:pStyle w:val="Standard"/>
+        <w:rPr>
+          <w:noProof/>
+        </w:rPr>
+      </w:pPr>
+      <w:r>
+        <w:lastRenderedPageBreak/>
+        <w:t>Entrer le texte que vous voulez.</w:t>
+      </w:r>
+      <w:r>
+        <w:rPr>
+          <w:noProof/>
+        </w:rPr>
+        <w:t xml:space="preserve"> </w:t>
+      </w:r>
+      <w:r>
+        <w:drawing>
+          <wp:inline distT="0" distB="0" distL="0" distR="0" wp14:anchorId="7FDF2F42" wp14:editId="3024F3F5">
+            <wp:extent cx="5048955" cy="6401693"/>
+            <wp:effectExtent l="0" t="0" r="0" b="0"/>
+            <wp:docPr id="92" name="Image 92"/>
+            <wp:cNvGraphicFramePr>
+              <a:graphicFrameLocks xmlns:a="http://schemas.openxmlformats.org/drawingml/2006/main" noChangeAspect="1"/>
+            </wp:cNvGraphicFramePr>
+            <a:graphic xmlns:a="http://schemas.openxmlformats.org/drawingml/2006/main">
+              <a:graphicData uri="http://schemas.openxmlformats.org/drawingml/2006/picture">
+                <pic:pic xmlns:pic="http://schemas.openxmlformats.org/drawingml/2006/picture">
+                  <pic:nvPicPr>
+                    <pic:cNvPr id="1" name=""/>
+                    <pic:cNvPicPr/>
+                  </pic:nvPicPr>
+                  <pic:blipFill>
+                    <a:blip r:embed="rId24"/>
+                    <a:stretch>
+                      <a:fillRect/>
+                    </a:stretch>
+                  </pic:blipFill>
+                  <pic:spPr>
+                    <a:xfrm>
+                      <a:off x="0" y="0"/>
+                      <a:ext cx="5048955" cy="6401693"/>
+                    </a:xfrm>
+                    <a:prstGeom prst="rect">
+                      <a:avLst/>
+                    </a:prstGeom>
+                  </pic:spPr>
+                </pic:pic>
+              </a:graphicData>
+            </a:graphic>
+          </wp:inline>
+        </w:drawing>
+      </w:r>
+    </w:p>
+    <w:p>
+      <w:pPr>
+        <w:pStyle w:val="Standard"/>
+        <w:rPr>
+          <w:rFonts w:hint="eastAsia"/>
+        </w:rPr>
+      </w:pPr>
+    </w:p>
+    <w:p>
+      <w:pPr>
+        <w:pStyle w:val="Standard"/>
+        <w:rPr>
+          <w:rFonts w:hint="eastAsia"/>
+        </w:rPr>
+      </w:pPr>
+    </w:p>
+    <w:p>
+      <w:pPr>
+        <w:pStyle w:val="Standard"/>
+        <w:pageBreakBefore/>
+        <w:rPr>
+          <w:rFonts w:hint="eastAsia"/>
+        </w:rPr>
+      </w:pPr>
+      <w:r>
+        <w:lastRenderedPageBreak/>
+        <w:t>Connectez le bloc entre le départ et la fin</w:t>
+      </w:r>
+      <w:r>
+        <w:t>.</w:t>
+      </w:r>
+      <w:r>
+        <w:rPr>
+          <w:noProof/>
+        </w:rPr>
+        <w:drawing>
+          <wp:inline distT="0" distB="0" distL="0" distR="0" wp14:anchorId="407F3716" wp14:editId="6B712E3E">
+            <wp:extent cx="4778154" cy="990686"/>
+            <wp:effectExtent l="0" t="0" r="3810" b="0"/>
+            <wp:docPr id="29" name="Image 29"/>
+            <wp:cNvGraphicFramePr>
+              <a:graphicFrameLocks xmlns:a="http://schemas.openxmlformats.org/drawingml/2006/main" noChangeAspect="1"/>
+            </wp:cNvGraphicFramePr>
+            <a:graphic xmlns:a="http://schemas.openxmlformats.org/drawingml/2006/main">
+              <a:graphicData uri="http://schemas.openxmlformats.org/drawingml/2006/picture">
+                <pic:pic xmlns:pic="http://schemas.openxmlformats.org/drawingml/2006/picture">
+                  <pic:nvPicPr>
+                    <pic:cNvPr id="1" name=""/>
+                    <pic:cNvPicPr/>
+                  </pic:nvPicPr>
+                  <pic:blipFill>
+                    <a:blip r:embed="rId25"/>
+                    <a:stretch>
+                      <a:fillRect/>
+                    </a:stretch>
+                  </pic:blipFill>
+                  <pic:spPr>
+                    <a:xfrm>
+                      <a:off x="0" y="0"/>
                       <a:ext cx="4778154" cy="990686"/>
                     </a:xfrm>
                     <a:prstGeom prst="rect">
@@ -2259,7 +2368,7 @@
                     <pic:cNvPicPr/>
                   </pic:nvPicPr>
                   <pic:blipFill rotWithShape="1">
-                    <a:blip r:embed="rId19"/>
+                    <a:blip r:embed="rId21"/>
                     <a:srcRect l="37937" t="77492"/>
                     <a:stretch/>
                   </pic:blipFill>
@@ -2288,6 +2397,14 @@
       </w:r>
       <w:r>
         <w:br/>
+      </w:r>
+      <w:r>
+        <w:br/>
+      </w:r>
+      <w:r>
+        <w:br/>
+      </w:r>
+      <w:r>
         <w:t>Vous pouvez ajouter d’autres blocs si vous voulez. Il suffit de suivre les mêmes étapes qu’avant.</w:t>
       </w:r>
       <w:r>
@@ -2329,7 +2446,7 @@
                     <pic:cNvPicPr/>
                   </pic:nvPicPr>
                   <pic:blipFill>
-                    <a:blip r:embed="rId24"/>
+                    <a:blip r:embed="rId26"/>
                     <a:stretch>
                       <a:fillRect/>
                     </a:stretch>
@@ -2371,36 +2488,29 @@
         </w:rPr>
       </w:pPr>
       <w:r>
-        <w:rPr>
-          <w:noProof/>
-        </w:rPr>
         <w:drawing>
-          <wp:anchor distT="0" distB="0" distL="114300" distR="114300" simplePos="0" relativeHeight="251677696" behindDoc="0" locked="0" layoutInCell="1" allowOverlap="1" wp14:anchorId="1CAEF5B0" wp14:editId="35109B4F">
-            <wp:simplePos x="0" y="0"/>
-            <wp:positionH relativeFrom="column">
-              <wp:posOffset>65768</wp:posOffset>
-            </wp:positionH>
-            <wp:positionV relativeFrom="paragraph">
-              <wp:posOffset>1835785</wp:posOffset>
-            </wp:positionV>
-            <wp:extent cx="2767320" cy="1391400"/>
+          <wp:inline distT="0" distB="0" distL="0" distR="0" wp14:anchorId="691749C4" wp14:editId="0D1D316F">
+            <wp:extent cx="4667885" cy="2209800"/>
             <wp:effectExtent l="0" t="0" r="0" b="0"/>
-            <wp:wrapSquare wrapText="bothSides"/>
-            <wp:docPr id="16" name="Image12"/>
-            <wp:cNvGraphicFramePr/>
+            <wp:docPr id="95" name="Image 95"/>
+            <wp:cNvGraphicFramePr>
+              <a:graphicFrameLocks xmlns:a="http://schemas.openxmlformats.org/drawingml/2006/main" noChangeAspect="1"/>
+            </wp:cNvGraphicFramePr>
             <a:graphic xmlns:a="http://schemas.openxmlformats.org/drawingml/2006/main">
               <a:graphicData uri="http://schemas.openxmlformats.org/drawingml/2006/picture">
                 <pic:pic xmlns:pic="http://schemas.openxmlformats.org/drawingml/2006/picture">
                   <pic:nvPicPr>
-                    <pic:cNvPr id="0" name=""/>
+                    <pic:cNvPr id="1" name=""/>
                     <pic:cNvPicPr/>
                   </pic:nvPicPr>
                   <pic:blipFill>
-                    <a:blip r:embed="rId25">
-                      <a:lum/>
-                      <a:alphaModFix/>
+                    <a:blip r:embed="rId27">
+                      <a:extLst>
+                        <a:ext uri="{28A0092B-C50C-407E-A947-70E740481C1C}">
+                          <a14:useLocalDpi xmlns:a14="http://schemas.microsoft.com/office/drawing/2010/main" val="0"/>
+                        </a:ext>
+                      </a:extLst>
                     </a:blip>
-                    <a:srcRect/>
                     <a:stretch>
                       <a:fillRect/>
                     </a:stretch>
@@ -2408,7 +2518,7 @@
                   <pic:spPr>
                     <a:xfrm>
                       <a:off x="0" y="0"/>
-                      <a:ext cx="2767320" cy="1391400"/>
+                      <a:ext cx="4667885" cy="2209800"/>
                     </a:xfrm>
                     <a:prstGeom prst="rect">
                       <a:avLst/>
@@ -2417,40 +2527,35 @@
                 </pic:pic>
               </a:graphicData>
             </a:graphic>
-          </wp:anchor>
+          </wp:inline>
         </w:drawing>
       </w:r>
-      <w:r>
-        <w:rPr>
-          <w:noProof/>
-        </w:rPr>
+    </w:p>
+    <w:p>
+      <w:pPr>
+        <w:pStyle w:val="Standard"/>
+        <w:rPr>
+          <w:rFonts w:hint="eastAsia"/>
+        </w:rPr>
+      </w:pPr>
+      <w:r>
         <w:drawing>
-          <wp:anchor distT="0" distB="0" distL="114300" distR="114300" simplePos="0" relativeHeight="251688960" behindDoc="0" locked="0" layoutInCell="1" allowOverlap="1" wp14:anchorId="27526C9F" wp14:editId="201DDF0A">
-            <wp:simplePos x="0" y="0"/>
-            <wp:positionH relativeFrom="column">
-              <wp:posOffset>0</wp:posOffset>
-            </wp:positionH>
-            <wp:positionV relativeFrom="paragraph">
-              <wp:posOffset>173355</wp:posOffset>
-            </wp:positionV>
-            <wp:extent cx="3091679" cy="1482840"/>
-            <wp:effectExtent l="0" t="0" r="0" b="3060"/>
-            <wp:wrapTopAndBottom/>
-            <wp:docPr id="14" name="Image11"/>
-            <wp:cNvGraphicFramePr/>
+          <wp:inline distT="0" distB="0" distL="0" distR="0" wp14:anchorId="37366EB6" wp14:editId="586BA3D1">
+            <wp:extent cx="6332220" cy="3505835"/>
+            <wp:effectExtent l="0" t="0" r="0" b="0"/>
+            <wp:docPr id="102" name="Image 102"/>
+            <wp:cNvGraphicFramePr>
+              <a:graphicFrameLocks xmlns:a="http://schemas.openxmlformats.org/drawingml/2006/main" noChangeAspect="1"/>
+            </wp:cNvGraphicFramePr>
             <a:graphic xmlns:a="http://schemas.openxmlformats.org/drawingml/2006/main">
               <a:graphicData uri="http://schemas.openxmlformats.org/drawingml/2006/picture">
                 <pic:pic xmlns:pic="http://schemas.openxmlformats.org/drawingml/2006/picture">
                   <pic:nvPicPr>
-                    <pic:cNvPr id="0" name=""/>
+                    <pic:cNvPr id="1" name=""/>
                     <pic:cNvPicPr/>
                   </pic:nvPicPr>
                   <pic:blipFill>
-                    <a:blip r:embed="rId26">
-                      <a:lum/>
-                      <a:alphaModFix/>
-                    </a:blip>
-                    <a:srcRect/>
+                    <a:blip r:embed="rId28"/>
                     <a:stretch>
                       <a:fillRect/>
                     </a:stretch>
@@ -2458,7 +2563,7 @@
                   <pic:spPr>
                     <a:xfrm>
                       <a:off x="0" y="0"/>
-                      <a:ext cx="3091679" cy="1482840"/>
+                      <a:ext cx="6332220" cy="3505835"/>
                     </a:xfrm>
                     <a:prstGeom prst="rect">
                       <a:avLst/>
@@ -2467,48 +2572,27 @@
                 </pic:pic>
               </a:graphicData>
             </a:graphic>
-          </wp:anchor>
+          </wp:inline>
         </w:drawing>
       </w:r>
-    </w:p>
-    <w:p>
-      <w:pPr>
-        <w:pStyle w:val="Standard"/>
-        <w:rPr>
-          <w:rFonts w:hint="eastAsia"/>
-        </w:rPr>
-      </w:pPr>
-      <w:r>
-        <w:rPr>
-          <w:noProof/>
-        </w:rPr>
+      <w:r>
         <w:drawing>
-          <wp:anchor distT="0" distB="0" distL="114300" distR="114300" simplePos="0" relativeHeight="251674624" behindDoc="0" locked="0" layoutInCell="1" allowOverlap="1" wp14:anchorId="59EDBF8B" wp14:editId="4F540CC8">
-            <wp:simplePos x="0" y="0"/>
-            <wp:positionH relativeFrom="column">
-              <wp:posOffset>0</wp:posOffset>
-            </wp:positionH>
-            <wp:positionV relativeFrom="paragraph">
-              <wp:posOffset>1657439</wp:posOffset>
-            </wp:positionV>
-            <wp:extent cx="6332400" cy="3494879"/>
-            <wp:effectExtent l="0" t="0" r="0" b="0"/>
-            <wp:wrapTopAndBottom/>
-            <wp:docPr id="15" name="Image9"/>
-            <wp:cNvGraphicFramePr/>
+          <wp:inline distT="0" distB="0" distL="0" distR="0" wp14:anchorId="08D43C67" wp14:editId="511E02E6">
+            <wp:extent cx="4105848" cy="2076740"/>
+            <wp:effectExtent l="0" t="0" r="9525" b="0"/>
+            <wp:docPr id="104" name="Image 104"/>
+            <wp:cNvGraphicFramePr>
+              <a:graphicFrameLocks xmlns:a="http://schemas.openxmlformats.org/drawingml/2006/main" noChangeAspect="1"/>
+            </wp:cNvGraphicFramePr>
             <a:graphic xmlns:a="http://schemas.openxmlformats.org/drawingml/2006/main">
               <a:graphicData uri="http://schemas.openxmlformats.org/drawingml/2006/picture">
                 <pic:pic xmlns:pic="http://schemas.openxmlformats.org/drawingml/2006/picture">
                   <pic:nvPicPr>
-                    <pic:cNvPr id="0" name=""/>
+                    <pic:cNvPr id="1" name=""/>
                     <pic:cNvPicPr/>
                   </pic:nvPicPr>
                   <pic:blipFill>
-                    <a:blip r:embed="rId27">
-                      <a:lum/>
-                      <a:alphaModFix/>
-                    </a:blip>
-                    <a:srcRect/>
+                    <a:blip r:embed="rId29"/>
                     <a:stretch>
                       <a:fillRect/>
                     </a:stretch>
@@ -2516,7 +2600,7 @@
                   <pic:spPr>
                     <a:xfrm>
                       <a:off x="0" y="0"/>
-                      <a:ext cx="6332400" cy="3494879"/>
+                      <a:ext cx="4105848" cy="2076740"/>
                     </a:xfrm>
                     <a:prstGeom prst="rect">
                       <a:avLst/>
@@ -2525,17 +2609,9 @@
                 </pic:pic>
               </a:graphicData>
             </a:graphic>
-          </wp:anchor>
+          </wp:inline>
         </w:drawing>
       </w:r>
-    </w:p>
-    <w:p>
-      <w:pPr>
-        <w:pStyle w:val="Standard"/>
-        <w:rPr>
-          <w:rFonts w:hint="eastAsia"/>
-        </w:rPr>
-      </w:pPr>
     </w:p>
     <w:p>
       <w:pPr>
@@ -2583,7 +2659,7 @@
                     <pic:cNvPicPr/>
                   </pic:nvPicPr>
                   <pic:blipFill>
-                    <a:blip r:embed="rId28">
+                    <a:blip r:embed="rId30">
                       <a:lum/>
                       <a:alphaModFix/>
                     </a:blip>
@@ -2633,7 +2709,7 @@
                     <pic:cNvPicPr/>
                   </pic:nvPicPr>
                   <pic:blipFill>
-                    <a:blip r:embed="rId29">
+                    <a:blip r:embed="rId31">
                       <a:lum/>
                       <a:alphaModFix/>
                     </a:blip>
@@ -2683,7 +2759,7 @@
                     <pic:cNvPicPr/>
                   </pic:nvPicPr>
                   <pic:blipFill>
-                    <a:blip r:embed="rId29">
+                    <a:blip r:embed="rId31">
                       <a:lum/>
                       <a:alphaModFix/>
                     </a:blip>
@@ -3268,6 +3344,56 @@
       <w:bCs/>
     </w:rPr>
   </w:style>
+  <w:style w:type="paragraph" w:styleId="En-ttedetabledesmatires">
+    <w:name w:val="TOC Heading"/>
+    <w:basedOn w:val="Titre1"/>
+    <w:next w:val="Normal"/>
+    <w:uiPriority w:val="39"/>
+    <w:unhideWhenUsed/>
+    <w:qFormat/>
+    <w:rsid w:val="003C6836"/>
+    <w:pPr>
+      <w:keepLines/>
+      <w:suppressAutoHyphens w:val="0"/>
+      <w:autoSpaceDN/>
+      <w:spacing w:after="0" w:line="259" w:lineRule="auto"/>
+      <w:textAlignment w:val="auto"/>
+      <w:outlineLvl w:val="9"/>
+    </w:pPr>
+    <w:rPr>
+      <w:rFonts w:asciiTheme="majorHAnsi" w:eastAsiaTheme="majorEastAsia" w:hAnsiTheme="majorHAnsi" w:cstheme="majorBidi"/>
+      <w:b w:val="0"/>
+      <w:bCs w:val="0"/>
+      <w:color w:val="2F5496" w:themeColor="accent1" w:themeShade="BF"/>
+      <w:kern w:val="0"/>
+      <w:sz w:val="32"/>
+      <w:szCs w:val="32"/>
+      <w:lang w:eastAsia="ja-JP" w:bidi="ar-SA"/>
+    </w:rPr>
+  </w:style>
+  <w:style w:type="paragraph" w:styleId="TM1">
+    <w:name w:val="toc 1"/>
+    <w:basedOn w:val="Normal"/>
+    <w:next w:val="Normal"/>
+    <w:autoRedefine/>
+    <w:uiPriority w:val="39"/>
+    <w:unhideWhenUsed/>
+    <w:rsid w:val="003C6836"/>
+    <w:pPr>
+      <w:spacing w:after="100"/>
+    </w:pPr>
+  </w:style>
+  <w:style w:type="character" w:styleId="Lienhypertexte">
+    <w:name w:val="Hyperlink"/>
+    <w:basedOn w:val="Policepardfaut"/>
+    <w:uiPriority w:val="99"/>
+    <w:unhideWhenUsed/>
+    <w:rsid w:val="003C6836"/>
+    <w:rPr>
+      <w:color w:val="0563C1" w:themeColor="hyperlink"/>
+      <w:u w:val="single"/>
+    </w:rPr>
+  </w:style>
 </w:styles>
 </file>
 
@@ -3564,4 +3690,16 @@
     </a:ext>
   </a:extLst>
 </a:theme>
+</file>
+
+<file path=customXml/item1.xml><?xml version="1.0" encoding="utf-8"?>
+<b:Sources xmlns:b="http://schemas.openxmlformats.org/officeDocument/2006/bibliography" xmlns="http://schemas.openxmlformats.org/officeDocument/2006/bibliography" SelectedStyle="\APASixthEditionOfficeOnline.xsl" StyleName="APA" Version="6"/>
+</file>
+
+<file path=customXml/itemProps1.xml><?xml version="1.0" encoding="utf-8"?>
+<ds:datastoreItem xmlns:ds="http://schemas.openxmlformats.org/officeDocument/2006/customXml" ds:itemID="{CB8EBDA5-DE66-4773-83AD-B9A2BC22CC32}">
+  <ds:schemaRefs>
+    <ds:schemaRef ds:uri="http://schemas.openxmlformats.org/officeDocument/2006/bibliography"/>
+  </ds:schemaRefs>
+</ds:datastoreItem>
 </file>
</xml_diff>

<commit_message>
Documentation finale (Jessy, envoie)
</commit_message>
<xml_diff>
--- a/Document_Elève/Sec1DocV2.docx
+++ b/Document_Elève/Sec1DocV2.docx
@@ -509,6 +509,10 @@
     <w:sdt>
       <w:sdtPr>
         <w:rPr>
+          <w:rFonts w:ascii="Times New Roman" w:eastAsiaTheme="minorEastAsia" w:hAnsi="Times New Roman" w:cs="Times New Roman"/>
+          <w:color w:val="auto"/>
+          <w:sz w:val="24"/>
+          <w:szCs w:val="24"/>
           <w:lang w:val="fr-FR"/>
         </w:rPr>
         <w:id w:val="2130813947"/>
@@ -519,12 +523,8 @@
       </w:sdtPr>
       <w:sdtEndPr>
         <w:rPr>
-          <w:rFonts w:ascii="Times New Roman" w:eastAsiaTheme="minorEastAsia" w:hAnsi="Times New Roman" w:cs="Times New Roman"/>
           <w:b/>
           <w:bCs/>
-          <w:color w:val="auto"/>
-          <w:sz w:val="24"/>
-          <w:szCs w:val="24"/>
         </w:rPr>
       </w:sdtEndPr>
       <w:sdtContent>
@@ -985,32 +985,22 @@
           <w:noProof/>
         </w:rPr>
         <w:drawing>
-          <wp:anchor distT="0" distB="0" distL="114300" distR="114300" simplePos="0" relativeHeight="251671552" behindDoc="0" locked="0" layoutInCell="1" allowOverlap="1" wp14:anchorId="11E4EA08" wp14:editId="15F2EDC8">
-            <wp:simplePos x="0" y="0"/>
-            <wp:positionH relativeFrom="column">
-              <wp:align>center</wp:align>
-            </wp:positionH>
-            <wp:positionV relativeFrom="paragraph">
-              <wp:align>top</wp:align>
-            </wp:positionV>
-            <wp:extent cx="6086520" cy="4305240"/>
-            <wp:effectExtent l="0" t="0" r="9480" b="60"/>
-            <wp:wrapSquare wrapText="bothSides"/>
-            <wp:docPr id="4" name="Image4" descr="Une image contenant texte&#10;&#10;Description générée automatiquement"/>
-            <wp:cNvGraphicFramePr/>
+          <wp:inline distT="0" distB="0" distL="0" distR="0" wp14:anchorId="63E72A81" wp14:editId="2D8584AB">
+            <wp:extent cx="6332220" cy="2805430"/>
+            <wp:effectExtent l="0" t="0" r="0" b="0"/>
+            <wp:docPr id="5" name="Image 5"/>
+            <wp:cNvGraphicFramePr>
+              <a:graphicFrameLocks xmlns:a="http://schemas.openxmlformats.org/drawingml/2006/main" noChangeAspect="1"/>
+            </wp:cNvGraphicFramePr>
             <a:graphic xmlns:a="http://schemas.openxmlformats.org/drawingml/2006/main">
               <a:graphicData uri="http://schemas.openxmlformats.org/drawingml/2006/picture">
                 <pic:pic xmlns:pic="http://schemas.openxmlformats.org/drawingml/2006/picture">
                   <pic:nvPicPr>
-                    <pic:cNvPr id="4" name="Image4" descr="Une image contenant texte&#10;&#10;Description générée automatiquement"/>
+                    <pic:cNvPr id="1" name=""/>
                     <pic:cNvPicPr/>
                   </pic:nvPicPr>
                   <pic:blipFill>
-                    <a:blip r:embed="rId8">
-                      <a:lum/>
-                      <a:alphaModFix/>
-                    </a:blip>
-                    <a:srcRect/>
+                    <a:blip r:embed="rId8"/>
                     <a:stretch>
                       <a:fillRect/>
                     </a:stretch>
@@ -1018,7 +1008,7 @@
                   <pic:spPr>
                     <a:xfrm>
                       <a:off x="0" y="0"/>
-                      <a:ext cx="6086520" cy="4305240"/>
+                      <a:ext cx="6332220" cy="2805430"/>
                     </a:xfrm>
                     <a:prstGeom prst="rect">
                       <a:avLst/>
@@ -1027,7 +1017,7 @@
                 </pic:pic>
               </a:graphicData>
             </a:graphic>
-          </wp:anchor>
+          </wp:inline>
         </w:drawing>
       </w:r>
       <w:r>
@@ -1036,15 +1026,23 @@
       <w:r>
         <w:t xml:space="preserve"> </w:t>
       </w:r>
+    </w:p>
+    <w:p>
+      <w:pPr>
+        <w:pStyle w:val="Standard"/>
+        <w:rPr>
+          <w:rFonts w:hint="eastAsia"/>
+        </w:rPr>
+      </w:pPr>
       <w:r>
         <w:rPr>
           <w:noProof/>
         </w:rPr>
         <w:drawing>
-          <wp:inline distT="0" distB="0" distL="0" distR="0" wp14:anchorId="4945DDD1" wp14:editId="1091CCE0">
-            <wp:extent cx="5257800" cy="3944620"/>
-            <wp:effectExtent l="0" t="0" r="0" b="0"/>
-            <wp:docPr id="25" name="Image 25"/>
+          <wp:inline distT="0" distB="0" distL="0" distR="0" wp14:anchorId="7EEAC015" wp14:editId="129D6E4C">
+            <wp:extent cx="6332220" cy="3383280"/>
+            <wp:effectExtent l="0" t="0" r="0" b="7620"/>
+            <wp:docPr id="2" name="Image 2" descr="Une image contenant texte&#10;&#10;Description générée automatiquement"/>
             <wp:cNvGraphicFramePr>
               <a:graphicFrameLocks xmlns:a="http://schemas.openxmlformats.org/drawingml/2006/main" noChangeAspect="1"/>
             </wp:cNvGraphicFramePr>
@@ -1052,36 +1050,30 @@
               <a:graphicData uri="http://schemas.openxmlformats.org/drawingml/2006/picture">
                 <pic:pic xmlns:pic="http://schemas.openxmlformats.org/drawingml/2006/picture">
                   <pic:nvPicPr>
-                    <pic:cNvPr id="0" name="Picture 3"/>
-                    <pic:cNvPicPr>
-                      <a:picLocks noChangeAspect="1" noChangeArrowheads="1"/>
-                    </pic:cNvPicPr>
+                    <pic:cNvPr id="2" name="Image 2" descr="Une image contenant texte&#10;&#10;Description générée automatiquement"/>
+                    <pic:cNvPicPr/>
                   </pic:nvPicPr>
-                  <pic:blipFill>
-                    <a:blip r:embed="rId9">
-                      <a:extLst>
-                        <a:ext uri="{28A0092B-C50C-407E-A947-70E740481C1C}">
-                          <a14:useLocalDpi xmlns:a14="http://schemas.microsoft.com/office/drawing/2010/main" val="0"/>
-                        </a:ext>
-                      </a:extLst>
-                    </a:blip>
-                    <a:srcRect/>
-                    <a:stretch>
-                      <a:fillRect/>
-                    </a:stretch>
+                  <pic:blipFill rotWithShape="1">
+                    <a:blip r:embed="rId9"/>
+                    <a:srcRect b="5010"/>
+                    <a:stretch/>
                   </pic:blipFill>
                   <pic:spPr bwMode="auto">
                     <a:xfrm>
                       <a:off x="0" y="0"/>
-                      <a:ext cx="5257800" cy="3944620"/>
+                      <a:ext cx="6332220" cy="3383280"/>
                     </a:xfrm>
                     <a:prstGeom prst="rect">
                       <a:avLst/>
                     </a:prstGeom>
-                    <a:noFill/>
                     <a:ln>
                       <a:noFill/>
                     </a:ln>
+                    <a:extLst>
+                      <a:ext uri="{53640926-AAD7-44D8-BBD7-CCE9431645EC}">
+                        <a14:shadowObscured xmlns:a14="http://schemas.microsoft.com/office/drawing/2010/main"/>
+                      </a:ext>
+                    </a:extLst>
                   </pic:spPr>
                 </pic:pic>
               </a:graphicData>
@@ -1092,14 +1084,86 @@
     </w:p>
     <w:p>
       <w:pPr>
+        <w:pStyle w:val="Standard"/>
+        <w:rPr>
+          <w:rFonts w:hint="eastAsia"/>
+        </w:rPr>
+      </w:pPr>
+    </w:p>
+    <w:p>
+      <w:pPr>
+        <w:pStyle w:val="Standard"/>
+        <w:rPr>
+          <w:rFonts w:hint="eastAsia"/>
+        </w:rPr>
+      </w:pPr>
+    </w:p>
+    <w:p>
+      <w:pPr>
+        <w:pStyle w:val="Standard"/>
+        <w:rPr>
+          <w:rFonts w:hint="eastAsia"/>
+        </w:rPr>
+      </w:pPr>
+    </w:p>
+    <w:p>
+      <w:pPr>
+        <w:pStyle w:val="Standard"/>
+        <w:rPr>
+          <w:rFonts w:hint="eastAsia"/>
+        </w:rPr>
+      </w:pPr>
+    </w:p>
+    <w:p>
+      <w:pPr>
+        <w:pStyle w:val="Standard"/>
+        <w:rPr>
+          <w:rFonts w:hint="eastAsia"/>
+        </w:rPr>
+      </w:pPr>
+    </w:p>
+    <w:p>
+      <w:pPr>
+        <w:pStyle w:val="Standard"/>
+        <w:rPr>
+          <w:rFonts w:hint="eastAsia"/>
+        </w:rPr>
+      </w:pPr>
+    </w:p>
+    <w:p>
+      <w:pPr>
+        <w:pStyle w:val="Standard"/>
+        <w:rPr>
+          <w:rFonts w:hint="eastAsia"/>
+        </w:rPr>
+      </w:pPr>
+    </w:p>
+    <w:p>
+      <w:pPr>
+        <w:pStyle w:val="Standard"/>
+        <w:rPr>
+          <w:rFonts w:hint="eastAsia"/>
+        </w:rPr>
+      </w:pPr>
+    </w:p>
+    <w:p>
+      <w:pPr>
         <w:pStyle w:val="Titre1"/>
+        <w:rPr>
+          <w:rFonts w:hint="eastAsia"/>
+        </w:rPr>
       </w:pPr>
       <w:bookmarkStart w:id="2" w:name="_Toc121332216"/>
       <w:r>
         <w:lastRenderedPageBreak/>
-        <w:t>Activités avec l’environnement Zorabots</w:t>
+        <w:t xml:space="preserve">Activités avec l’environnement </w:t>
+      </w:r>
+      <w:proofErr w:type="spellStart"/>
+      <w:r>
+        <w:t>Zorabots</w:t>
       </w:r>
       <w:bookmarkEnd w:id="2"/>
+      <w:proofErr w:type="spellEnd"/>
     </w:p>
     <w:p>
       <w:pPr>
@@ -1121,8 +1185,14 @@
     <w:p>
       <w:pPr>
         <w:pStyle w:val="Standard"/>
-      </w:pPr>
-      <w:r>
+        <w:rPr>
+          <w:rFonts w:hint="eastAsia"/>
+        </w:rPr>
+      </w:pPr>
+      <w:r>
+        <w:rPr>
+          <w:noProof/>
+        </w:rPr>
         <w:drawing>
           <wp:inline distT="0" distB="0" distL="0" distR="0" wp14:anchorId="173C2DCB" wp14:editId="1052F896">
             <wp:extent cx="6332220" cy="1214755"/>
@@ -1163,6 +1233,9 @@
     <w:p>
       <w:pPr>
         <w:pStyle w:val="Standard"/>
+        <w:rPr>
+          <w:rFonts w:hint="eastAsia"/>
+        </w:rPr>
       </w:pPr>
     </w:p>
     <w:p>
@@ -1185,6 +1258,9 @@
         <w:t xml:space="preserve"> </w:t>
       </w:r>
       <w:r>
+        <w:rPr>
+          <w:noProof/>
+        </w:rPr>
         <w:drawing>
           <wp:inline distT="0" distB="0" distL="0" distR="0" wp14:anchorId="6F22F32E" wp14:editId="17D1B4DF">
             <wp:extent cx="6332220" cy="3007360"/>
@@ -1269,6 +1345,9 @@
         </w:rPr>
       </w:pPr>
       <w:r>
+        <w:rPr>
+          <w:noProof/>
+        </w:rPr>
         <w:drawing>
           <wp:inline distT="0" distB="0" distL="0" distR="0" wp14:anchorId="5E0B8109" wp14:editId="5B0CC215">
             <wp:extent cx="6332220" cy="2110740"/>
@@ -1336,6 +1415,9 @@
         </w:rPr>
       </w:pPr>
       <w:r>
+        <w:rPr>
+          <w:noProof/>
+        </w:rPr>
         <w:drawing>
           <wp:inline distT="0" distB="0" distL="0" distR="0" wp14:anchorId="2C44B6EA" wp14:editId="632A0B51">
             <wp:extent cx="3277057" cy="5915851"/>
@@ -1410,6 +1492,9 @@
         </w:rPr>
       </w:pPr>
       <w:r>
+        <w:rPr>
+          <w:noProof/>
+        </w:rPr>
         <w:drawing>
           <wp:inline distT="0" distB="0" distL="0" distR="0" wp14:anchorId="2EDC3EA0" wp14:editId="525B5551">
             <wp:extent cx="2638793" cy="5620534"/>
@@ -1469,16 +1554,22 @@
     <w:p>
       <w:pPr>
         <w:pStyle w:val="Standard"/>
-      </w:pPr>
-    </w:p>
-    <w:p>
-      <w:pPr>
-        <w:pStyle w:val="Standard"/>
-        <w:rPr>
-          <w:rFonts w:hint="eastAsia"/>
-        </w:rPr>
-      </w:pPr>
-      <w:r>
+        <w:rPr>
+          <w:rFonts w:hint="eastAsia"/>
+        </w:rPr>
+      </w:pPr>
+    </w:p>
+    <w:p>
+      <w:pPr>
+        <w:pStyle w:val="Standard"/>
+        <w:rPr>
+          <w:rFonts w:hint="eastAsia"/>
+        </w:rPr>
+      </w:pPr>
+      <w:r>
+        <w:rPr>
+          <w:noProof/>
+        </w:rPr>
         <w:drawing>
           <wp:inline distT="0" distB="0" distL="0" distR="0" wp14:anchorId="7A673F4A" wp14:editId="65F404CC">
             <wp:extent cx="2505425" cy="4753638"/>
@@ -1545,6 +1636,7 @@
         <w:pStyle w:val="Standard"/>
         <w:pageBreakBefore/>
         <w:rPr>
+          <w:rFonts w:hint="eastAsia"/>
           <w:noProof/>
         </w:rPr>
       </w:pPr>
@@ -1913,6 +2005,9 @@
         <w:br/>
       </w:r>
       <w:r>
+        <w:rPr>
+          <w:noProof/>
+        </w:rPr>
         <w:drawing>
           <wp:inline distT="0" distB="0" distL="0" distR="0" wp14:anchorId="0A6EDB8C" wp14:editId="7A92EF4F">
             <wp:extent cx="6332220" cy="6184265"/>
@@ -2031,6 +2126,9 @@
         <w:br/>
       </w:r>
       <w:r>
+        <w:rPr>
+          <w:noProof/>
+        </w:rPr>
         <w:drawing>
           <wp:inline distT="0" distB="0" distL="0" distR="0" wp14:anchorId="19B60491" wp14:editId="76D9E2E6">
             <wp:extent cx="2505425" cy="2972215"/>
@@ -2219,6 +2317,7 @@
       <w:pPr>
         <w:pStyle w:val="Standard"/>
         <w:rPr>
+          <w:rFonts w:hint="eastAsia"/>
           <w:noProof/>
         </w:rPr>
       </w:pPr>
@@ -2233,6 +2332,9 @@
         <w:t xml:space="preserve"> </w:t>
       </w:r>
       <w:r>
+        <w:rPr>
+          <w:noProof/>
+        </w:rPr>
         <w:drawing>
           <wp:inline distT="0" distB="0" distL="0" distR="0" wp14:anchorId="7FDF2F42" wp14:editId="3024F3F5">
             <wp:extent cx="5048955" cy="6401693"/>
@@ -2488,6 +2590,9 @@
         </w:rPr>
       </w:pPr>
       <w:r>
+        <w:rPr>
+          <w:noProof/>
+        </w:rPr>
         <w:drawing>
           <wp:inline distT="0" distB="0" distL="0" distR="0" wp14:anchorId="691749C4" wp14:editId="0D1D316F">
             <wp:extent cx="4667885" cy="2209800"/>
@@ -2539,6 +2644,9 @@
         </w:rPr>
       </w:pPr>
       <w:r>
+        <w:rPr>
+          <w:noProof/>
+        </w:rPr>
         <w:drawing>
           <wp:inline distT="0" distB="0" distL="0" distR="0" wp14:anchorId="37366EB6" wp14:editId="586BA3D1">
             <wp:extent cx="6332220" cy="3505835"/>
@@ -2576,6 +2684,9 @@
         </w:drawing>
       </w:r>
       <w:r>
+        <w:rPr>
+          <w:noProof/>
+        </w:rPr>
         <w:drawing>
           <wp:inline distT="0" distB="0" distL="0" distR="0" wp14:anchorId="08D43C67" wp14:editId="511E02E6">
             <wp:extent cx="4105848" cy="2076740"/>

</xml_diff>